<commit_message>
Document upload along with Codes
</commit_message>
<xml_diff>
--- a/Document Of DSA/Arrays Problems.docx
+++ b/Document Of DSA/Arrays Problems.docx
@@ -520,8 +520,10 @@
       <w:r>
         <w:rPr>
           <w:b/>
-          <w:sz w:val="28"/>
-          <w:szCs w:val="28"/>
+          <w:noProof/>
+          <w:sz w:val="28"/>
+          <w:szCs w:val="28"/>
+          <w:lang w:eastAsia="en-IN"/>
         </w:rPr>
         <w:drawing>
           <wp:inline distT="0" distB="0" distL="0" distR="0" wp14:anchorId="0324C6F7" wp14:editId="143EB232">
@@ -539,7 +541,7 @@
                     <pic:cNvPicPr/>
                   </pic:nvPicPr>
                   <pic:blipFill>
-                    <a:blip r:embed="rId4"/>
+                    <a:blip r:embed="rId6"/>
                     <a:stretch>
                       <a:fillRect/>
                     </a:stretch>
@@ -597,19 +599,3246 @@
           <w:szCs w:val="28"/>
           <w:u w:val="single"/>
         </w:rPr>
-        <w:t>Kaden’s</w:t>
+        <w:t xml:space="preserve">Kaden’s Algorithm: </w:t>
+      </w:r>
+    </w:p>
+    <w:p>
+      <w:pPr>
+        <w:rPr>
+          <w:b/>
+          <w:sz w:val="28"/>
+          <w:szCs w:val="28"/>
+          <w:u w:val="single"/>
+        </w:rPr>
+      </w:pPr>
+    </w:p>
+    <w:p>
+      <w:pPr>
+        <w:rPr>
+          <w:b/>
+          <w:sz w:val="28"/>
+          <w:szCs w:val="28"/>
+        </w:rPr>
+      </w:pPr>
+      <w:r>
+        <w:rPr>
+          <w:b/>
+          <w:sz w:val="28"/>
+          <w:szCs w:val="28"/>
+        </w:rPr>
+        <w:t xml:space="preserve">Maximum Subarray sum in an array </w:t>
+      </w:r>
+    </w:p>
+    <w:p>
+      <w:pPr>
+        <w:shd w:val="clear" w:color="auto" w:fill="FFFFFF"/>
+        <w:tabs>
+          <w:tab w:val="left" w:pos="916"/>
+          <w:tab w:val="left" w:pos="1832"/>
+          <w:tab w:val="left" w:pos="2748"/>
+          <w:tab w:val="left" w:pos="3664"/>
+          <w:tab w:val="left" w:pos="4580"/>
+          <w:tab w:val="left" w:pos="5496"/>
+          <w:tab w:val="left" w:pos="6412"/>
+          <w:tab w:val="left" w:pos="7328"/>
+          <w:tab w:val="left" w:pos="8244"/>
+          <w:tab w:val="left" w:pos="9160"/>
+          <w:tab w:val="left" w:pos="10076"/>
+          <w:tab w:val="left" w:pos="10992"/>
+          <w:tab w:val="left" w:pos="11908"/>
+          <w:tab w:val="left" w:pos="12824"/>
+          <w:tab w:val="left" w:pos="13740"/>
+          <w:tab w:val="left" w:pos="14656"/>
+        </w:tabs>
+        <w:spacing w:after="360" w:line="240" w:lineRule="auto"/>
+        <w:rPr>
+          <w:rFonts w:ascii="Courier" w:eastAsia="Times New Roman" w:hAnsi="Courier" w:cs="Courier New"/>
+          <w:color w:val="303030"/>
+          <w:sz w:val="20"/>
+          <w:szCs w:val="20"/>
+          <w:lang w:eastAsia="en-IN"/>
+        </w:rPr>
+      </w:pPr>
+      <w:r>
+        <w:rPr>
+          <w:rFonts w:ascii="Courier" w:eastAsia="Times New Roman" w:hAnsi="Courier" w:cs="Courier New"/>
+          <w:b/>
+          <w:bCs/>
+          <w:color w:val="303030"/>
+          <w:sz w:val="20"/>
+          <w:szCs w:val="20"/>
+          <w:lang w:eastAsia="en-IN"/>
+        </w:rPr>
+        <w:t>Input:</w:t>
+      </w:r>
+      <w:r>
+        <w:rPr>
+          <w:rFonts w:ascii="Courier" w:eastAsia="Times New Roman" w:hAnsi="Courier" w:cs="Courier New"/>
+          <w:color w:val="303030"/>
+          <w:sz w:val="20"/>
+          <w:szCs w:val="20"/>
+          <w:lang w:eastAsia="en-IN"/>
+        </w:rPr>
+        <w:t xml:space="preserve"> </w:t>
+      </w:r>
+      <w:proofErr w:type="spellStart"/>
+      <w:r>
+        <w:rPr>
+          <w:rFonts w:ascii="Courier" w:eastAsia="Times New Roman" w:hAnsi="Courier" w:cs="Courier New"/>
+          <w:color w:val="303030"/>
+          <w:sz w:val="20"/>
+          <w:szCs w:val="20"/>
+          <w:lang w:eastAsia="en-IN"/>
+        </w:rPr>
+        <w:t>arr</w:t>
+      </w:r>
+      <w:proofErr w:type="spellEnd"/>
+      <w:r>
+        <w:rPr>
+          <w:rFonts w:ascii="Courier" w:eastAsia="Times New Roman" w:hAnsi="Courier" w:cs="Courier New"/>
+          <w:color w:val="303030"/>
+          <w:sz w:val="20"/>
+          <w:szCs w:val="20"/>
+          <w:lang w:eastAsia="en-IN"/>
+        </w:rPr>
+        <w:t xml:space="preserve"> = [-2</w:t>
+      </w:r>
+      <w:proofErr w:type="gramStart"/>
+      <w:r>
+        <w:rPr>
+          <w:rFonts w:ascii="Courier" w:eastAsia="Times New Roman" w:hAnsi="Courier" w:cs="Courier New"/>
+          <w:color w:val="303030"/>
+          <w:sz w:val="20"/>
+          <w:szCs w:val="20"/>
+          <w:lang w:eastAsia="en-IN"/>
+        </w:rPr>
+        <w:t>,1</w:t>
+      </w:r>
+      <w:proofErr w:type="gramEnd"/>
+      <w:r>
+        <w:rPr>
+          <w:rFonts w:ascii="Courier" w:eastAsia="Times New Roman" w:hAnsi="Courier" w:cs="Courier New"/>
+          <w:color w:val="303030"/>
+          <w:sz w:val="20"/>
+          <w:szCs w:val="20"/>
+          <w:lang w:eastAsia="en-IN"/>
+        </w:rPr>
+        <w:t xml:space="preserve">,-3,4,-1,2,1,-5,4] </w:t>
+      </w:r>
+    </w:p>
+    <w:p>
+      <w:pPr>
+        <w:shd w:val="clear" w:color="auto" w:fill="FFFFFF"/>
+        <w:tabs>
+          <w:tab w:val="left" w:pos="916"/>
+          <w:tab w:val="left" w:pos="1832"/>
+          <w:tab w:val="left" w:pos="2748"/>
+          <w:tab w:val="left" w:pos="3664"/>
+          <w:tab w:val="left" w:pos="4580"/>
+          <w:tab w:val="left" w:pos="5496"/>
+          <w:tab w:val="left" w:pos="6412"/>
+          <w:tab w:val="left" w:pos="7328"/>
+          <w:tab w:val="left" w:pos="8244"/>
+          <w:tab w:val="left" w:pos="9160"/>
+          <w:tab w:val="left" w:pos="10076"/>
+          <w:tab w:val="left" w:pos="10992"/>
+          <w:tab w:val="left" w:pos="11908"/>
+          <w:tab w:val="left" w:pos="12824"/>
+          <w:tab w:val="left" w:pos="13740"/>
+          <w:tab w:val="left" w:pos="14656"/>
+        </w:tabs>
+        <w:spacing w:after="360" w:line="240" w:lineRule="auto"/>
+        <w:rPr>
+          <w:rFonts w:ascii="Courier" w:eastAsia="Times New Roman" w:hAnsi="Courier" w:cs="Courier New"/>
+          <w:color w:val="303030"/>
+          <w:sz w:val="20"/>
+          <w:szCs w:val="20"/>
+          <w:lang w:eastAsia="en-IN"/>
+        </w:rPr>
+      </w:pPr>
+      <w:r>
+        <w:rPr>
+          <w:rFonts w:ascii="Courier" w:eastAsia="Times New Roman" w:hAnsi="Courier" w:cs="Courier New"/>
+          <w:b/>
+          <w:bCs/>
+          <w:color w:val="303030"/>
+          <w:sz w:val="20"/>
+          <w:szCs w:val="20"/>
+          <w:lang w:eastAsia="en-IN"/>
+        </w:rPr>
+        <w:t>Output:</w:t>
+      </w:r>
+      <w:r>
+        <w:rPr>
+          <w:rFonts w:ascii="Courier" w:eastAsia="Times New Roman" w:hAnsi="Courier" w:cs="Courier New"/>
+          <w:color w:val="303030"/>
+          <w:sz w:val="20"/>
+          <w:szCs w:val="20"/>
+          <w:lang w:eastAsia="en-IN"/>
+        </w:rPr>
+        <w:t xml:space="preserve"> 6</w:t>
+      </w:r>
+    </w:p>
+    <w:p>
+      <w:pPr>
+        <w:shd w:val="clear" w:color="auto" w:fill="FFFFFF"/>
+        <w:tabs>
+          <w:tab w:val="left" w:pos="916"/>
+          <w:tab w:val="left" w:pos="1832"/>
+          <w:tab w:val="left" w:pos="2748"/>
+          <w:tab w:val="left" w:pos="3664"/>
+          <w:tab w:val="left" w:pos="4580"/>
+          <w:tab w:val="left" w:pos="5496"/>
+          <w:tab w:val="left" w:pos="6412"/>
+          <w:tab w:val="left" w:pos="7328"/>
+          <w:tab w:val="left" w:pos="8244"/>
+          <w:tab w:val="left" w:pos="9160"/>
+          <w:tab w:val="left" w:pos="10076"/>
+          <w:tab w:val="left" w:pos="10992"/>
+          <w:tab w:val="left" w:pos="11908"/>
+          <w:tab w:val="left" w:pos="12824"/>
+          <w:tab w:val="left" w:pos="13740"/>
+          <w:tab w:val="left" w:pos="14656"/>
+        </w:tabs>
+        <w:spacing w:after="360" w:line="240" w:lineRule="auto"/>
+        <w:rPr>
+          <w:rFonts w:ascii="Courier" w:eastAsia="Times New Roman" w:hAnsi="Courier" w:cs="Courier New"/>
+          <w:b/>
+          <w:color w:val="303030"/>
+          <w:sz w:val="20"/>
+          <w:szCs w:val="20"/>
+          <w:lang w:eastAsia="en-IN"/>
+        </w:rPr>
+      </w:pPr>
+      <w:proofErr w:type="spellStart"/>
+      <w:r>
+        <w:rPr>
+          <w:rFonts w:ascii="Courier" w:eastAsia="Times New Roman" w:hAnsi="Courier" w:cs="Courier New"/>
+          <w:b/>
+          <w:color w:val="303030"/>
+          <w:sz w:val="20"/>
+          <w:szCs w:val="20"/>
+          <w:lang w:eastAsia="en-IN"/>
+        </w:rPr>
+        <w:t>BruteForce</w:t>
+      </w:r>
+      <w:proofErr w:type="spellEnd"/>
+      <w:r>
+        <w:rPr>
+          <w:rFonts w:ascii="Courier" w:eastAsia="Times New Roman" w:hAnsi="Courier" w:cs="Courier New"/>
+          <w:b/>
+          <w:color w:val="303030"/>
+          <w:sz w:val="20"/>
+          <w:szCs w:val="20"/>
+          <w:lang w:eastAsia="en-IN"/>
+        </w:rPr>
+        <w:t>:</w:t>
+      </w:r>
+    </w:p>
+    <w:p>
+      <w:pPr>
+        <w:shd w:val="clear" w:color="auto" w:fill="FFFFFF"/>
+        <w:tabs>
+          <w:tab w:val="left" w:pos="916"/>
+          <w:tab w:val="left" w:pos="1832"/>
+          <w:tab w:val="left" w:pos="2748"/>
+          <w:tab w:val="left" w:pos="3664"/>
+          <w:tab w:val="left" w:pos="4580"/>
+          <w:tab w:val="left" w:pos="5496"/>
+          <w:tab w:val="left" w:pos="6412"/>
+          <w:tab w:val="left" w:pos="7328"/>
+          <w:tab w:val="left" w:pos="8244"/>
+          <w:tab w:val="left" w:pos="9160"/>
+          <w:tab w:val="left" w:pos="10076"/>
+          <w:tab w:val="left" w:pos="10992"/>
+          <w:tab w:val="left" w:pos="11908"/>
+          <w:tab w:val="left" w:pos="12824"/>
+          <w:tab w:val="left" w:pos="13740"/>
+          <w:tab w:val="left" w:pos="14656"/>
+        </w:tabs>
+        <w:spacing w:after="360" w:line="240" w:lineRule="auto"/>
+        <w:rPr>
+          <w:rFonts w:ascii="Courier" w:eastAsia="Times New Roman" w:hAnsi="Courier" w:cs="Courier New"/>
+          <w:b/>
+          <w:color w:val="303030"/>
+          <w:sz w:val="20"/>
+          <w:szCs w:val="20"/>
+          <w:lang w:eastAsia="en-IN"/>
+        </w:rPr>
+      </w:pPr>
+      <w:r>
+        <w:rPr>
+          <w:rFonts w:ascii="Courier" w:eastAsia="Times New Roman" w:hAnsi="Courier" w:cs="Courier New"/>
+          <w:b/>
+          <w:color w:val="303030"/>
+          <w:sz w:val="20"/>
+          <w:szCs w:val="20"/>
+          <w:lang w:eastAsia="en-IN"/>
+        </w:rPr>
+        <w:t xml:space="preserve">Public static </w:t>
+      </w:r>
+      <w:proofErr w:type="spellStart"/>
+      <w:r>
+        <w:rPr>
+          <w:rFonts w:ascii="Courier" w:eastAsia="Times New Roman" w:hAnsi="Courier" w:cs="Courier New"/>
+          <w:b/>
+          <w:color w:val="303030"/>
+          <w:sz w:val="20"/>
+          <w:szCs w:val="20"/>
+          <w:lang w:eastAsia="en-IN"/>
+        </w:rPr>
+        <w:t>int</w:t>
+      </w:r>
+      <w:proofErr w:type="spellEnd"/>
+      <w:r>
+        <w:rPr>
+          <w:rFonts w:ascii="Courier" w:eastAsia="Times New Roman" w:hAnsi="Courier" w:cs="Courier New"/>
+          <w:b/>
+          <w:color w:val="303030"/>
+          <w:sz w:val="20"/>
+          <w:szCs w:val="20"/>
+          <w:lang w:eastAsia="en-IN"/>
+        </w:rPr>
+        <w:t xml:space="preserve"> </w:t>
+      </w:r>
+      <w:proofErr w:type="spellStart"/>
+      <w:proofErr w:type="gramStart"/>
+      <w:r>
+        <w:rPr>
+          <w:rFonts w:ascii="Courier" w:eastAsia="Times New Roman" w:hAnsi="Courier" w:cs="Courier New"/>
+          <w:b/>
+          <w:color w:val="303030"/>
+          <w:sz w:val="20"/>
+          <w:szCs w:val="20"/>
+          <w:lang w:eastAsia="en-IN"/>
+        </w:rPr>
+        <w:t>maxSubarraySum</w:t>
+      </w:r>
+      <w:proofErr w:type="spellEnd"/>
+      <w:r>
+        <w:rPr>
+          <w:rFonts w:ascii="Courier" w:eastAsia="Times New Roman" w:hAnsi="Courier" w:cs="Courier New"/>
+          <w:b/>
+          <w:color w:val="303030"/>
+          <w:sz w:val="20"/>
+          <w:szCs w:val="20"/>
+          <w:lang w:eastAsia="en-IN"/>
+        </w:rPr>
+        <w:t>(</w:t>
+      </w:r>
+      <w:proofErr w:type="spellStart"/>
+      <w:proofErr w:type="gramEnd"/>
+      <w:r>
+        <w:rPr>
+          <w:rFonts w:ascii="Courier" w:eastAsia="Times New Roman" w:hAnsi="Courier" w:cs="Courier New"/>
+          <w:b/>
+          <w:color w:val="303030"/>
+          <w:sz w:val="20"/>
+          <w:szCs w:val="20"/>
+          <w:lang w:eastAsia="en-IN"/>
+        </w:rPr>
+        <w:t>int</w:t>
+      </w:r>
+      <w:proofErr w:type="spellEnd"/>
+      <w:r>
+        <w:rPr>
+          <w:rFonts w:ascii="Courier" w:eastAsia="Times New Roman" w:hAnsi="Courier" w:cs="Courier New"/>
+          <w:b/>
+          <w:color w:val="303030"/>
+          <w:sz w:val="20"/>
+          <w:szCs w:val="20"/>
+          <w:lang w:eastAsia="en-IN"/>
+        </w:rPr>
+        <w:t xml:space="preserve"> </w:t>
+      </w:r>
+      <w:proofErr w:type="spellStart"/>
+      <w:r>
+        <w:rPr>
+          <w:rFonts w:ascii="Courier" w:eastAsia="Times New Roman" w:hAnsi="Courier" w:cs="Courier New"/>
+          <w:b/>
+          <w:color w:val="303030"/>
+          <w:sz w:val="20"/>
+          <w:szCs w:val="20"/>
+          <w:lang w:eastAsia="en-IN"/>
+        </w:rPr>
+        <w:t>arr</w:t>
+      </w:r>
+      <w:proofErr w:type="spellEnd"/>
+      <w:r>
+        <w:rPr>
+          <w:rFonts w:ascii="Courier" w:eastAsia="Times New Roman" w:hAnsi="Courier" w:cs="Courier New"/>
+          <w:b/>
+          <w:color w:val="303030"/>
+          <w:sz w:val="20"/>
+          <w:szCs w:val="20"/>
+          <w:lang w:eastAsia="en-IN"/>
+        </w:rPr>
+        <w:t xml:space="preserve">[] , </w:t>
+      </w:r>
+      <w:proofErr w:type="spellStart"/>
+      <w:r>
+        <w:rPr>
+          <w:rFonts w:ascii="Courier" w:eastAsia="Times New Roman" w:hAnsi="Courier" w:cs="Courier New"/>
+          <w:b/>
+          <w:color w:val="303030"/>
+          <w:sz w:val="20"/>
+          <w:szCs w:val="20"/>
+          <w:lang w:eastAsia="en-IN"/>
+        </w:rPr>
+        <w:t>int</w:t>
+      </w:r>
+      <w:proofErr w:type="spellEnd"/>
+      <w:r>
+        <w:rPr>
+          <w:rFonts w:ascii="Courier" w:eastAsia="Times New Roman" w:hAnsi="Courier" w:cs="Courier New"/>
+          <w:b/>
+          <w:color w:val="303030"/>
+          <w:sz w:val="20"/>
+          <w:szCs w:val="20"/>
+          <w:lang w:eastAsia="en-IN"/>
+        </w:rPr>
+        <w:t xml:space="preserve"> n){</w:t>
+      </w:r>
+    </w:p>
+    <w:p>
+      <w:pPr>
+        <w:shd w:val="clear" w:color="auto" w:fill="FFFFFF"/>
+        <w:tabs>
+          <w:tab w:val="left" w:pos="916"/>
+          <w:tab w:val="left" w:pos="1832"/>
+          <w:tab w:val="left" w:pos="2748"/>
+          <w:tab w:val="left" w:pos="3664"/>
+          <w:tab w:val="left" w:pos="4580"/>
+          <w:tab w:val="left" w:pos="5496"/>
+          <w:tab w:val="left" w:pos="6412"/>
+          <w:tab w:val="left" w:pos="7328"/>
+          <w:tab w:val="left" w:pos="8244"/>
+          <w:tab w:val="left" w:pos="9160"/>
+          <w:tab w:val="left" w:pos="10076"/>
+          <w:tab w:val="left" w:pos="10992"/>
+          <w:tab w:val="left" w:pos="11908"/>
+          <w:tab w:val="left" w:pos="12824"/>
+          <w:tab w:val="left" w:pos="13740"/>
+          <w:tab w:val="left" w:pos="14656"/>
+        </w:tabs>
+        <w:spacing w:after="360" w:line="240" w:lineRule="auto"/>
+        <w:rPr>
+          <w:rFonts w:ascii="Courier" w:eastAsia="Times New Roman" w:hAnsi="Courier" w:cs="Courier New"/>
+          <w:b/>
+          <w:color w:val="303030"/>
+          <w:sz w:val="20"/>
+          <w:szCs w:val="20"/>
+          <w:lang w:eastAsia="en-IN"/>
+        </w:rPr>
+      </w:pPr>
+      <w:proofErr w:type="spellStart"/>
+      <w:r>
+        <w:rPr>
+          <w:rFonts w:ascii="Courier" w:eastAsia="Times New Roman" w:hAnsi="Courier" w:cs="Courier New"/>
+          <w:b/>
+          <w:color w:val="303030"/>
+          <w:sz w:val="20"/>
+          <w:szCs w:val="20"/>
+          <w:lang w:eastAsia="en-IN"/>
+        </w:rPr>
+        <w:t>Int</w:t>
+      </w:r>
+      <w:proofErr w:type="spellEnd"/>
+      <w:r>
+        <w:rPr>
+          <w:rFonts w:ascii="Courier" w:eastAsia="Times New Roman" w:hAnsi="Courier" w:cs="Courier New"/>
+          <w:b/>
+          <w:color w:val="303030"/>
+          <w:sz w:val="20"/>
+          <w:szCs w:val="20"/>
+          <w:lang w:eastAsia="en-IN"/>
+        </w:rPr>
+        <w:t xml:space="preserve"> </w:t>
+      </w:r>
+      <w:proofErr w:type="spellStart"/>
+      <w:r>
+        <w:rPr>
+          <w:rFonts w:ascii="Courier" w:eastAsia="Times New Roman" w:hAnsi="Courier" w:cs="Courier New"/>
+          <w:b/>
+          <w:color w:val="303030"/>
+          <w:sz w:val="20"/>
+          <w:szCs w:val="20"/>
+          <w:lang w:eastAsia="en-IN"/>
+        </w:rPr>
+        <w:t>maxI</w:t>
+      </w:r>
+      <w:proofErr w:type="spellEnd"/>
+      <w:r>
+        <w:rPr>
+          <w:rFonts w:ascii="Courier" w:eastAsia="Times New Roman" w:hAnsi="Courier" w:cs="Courier New"/>
+          <w:b/>
+          <w:color w:val="303030"/>
+          <w:sz w:val="20"/>
+          <w:szCs w:val="20"/>
+          <w:lang w:eastAsia="en-IN"/>
+        </w:rPr>
+        <w:t xml:space="preserve"> = </w:t>
+      </w:r>
+      <w:proofErr w:type="spellStart"/>
+      <w:r>
+        <w:rPr>
+          <w:rFonts w:ascii="Courier" w:eastAsia="Times New Roman" w:hAnsi="Courier" w:cs="Courier New"/>
+          <w:b/>
+          <w:color w:val="303030"/>
+          <w:sz w:val="20"/>
+          <w:szCs w:val="20"/>
+          <w:lang w:eastAsia="en-IN"/>
+        </w:rPr>
+        <w:t>Integer.MIN_VALUE</w:t>
+      </w:r>
+      <w:proofErr w:type="spellEnd"/>
+      <w:r>
+        <w:rPr>
+          <w:rFonts w:ascii="Courier" w:eastAsia="Times New Roman" w:hAnsi="Courier" w:cs="Courier New"/>
+          <w:b/>
+          <w:color w:val="303030"/>
+          <w:sz w:val="20"/>
+          <w:szCs w:val="20"/>
+          <w:lang w:eastAsia="en-IN"/>
+        </w:rPr>
+        <w:t>;</w:t>
+      </w:r>
+    </w:p>
+    <w:p>
+      <w:pPr>
+        <w:shd w:val="clear" w:color="auto" w:fill="FFFFFF"/>
+        <w:tabs>
+          <w:tab w:val="left" w:pos="916"/>
+          <w:tab w:val="left" w:pos="1832"/>
+          <w:tab w:val="left" w:pos="2748"/>
+          <w:tab w:val="left" w:pos="3664"/>
+          <w:tab w:val="left" w:pos="4580"/>
+          <w:tab w:val="left" w:pos="5496"/>
+          <w:tab w:val="left" w:pos="6412"/>
+          <w:tab w:val="left" w:pos="7328"/>
+          <w:tab w:val="left" w:pos="8244"/>
+          <w:tab w:val="left" w:pos="9160"/>
+          <w:tab w:val="left" w:pos="10076"/>
+          <w:tab w:val="left" w:pos="10992"/>
+          <w:tab w:val="left" w:pos="11908"/>
+          <w:tab w:val="left" w:pos="12824"/>
+          <w:tab w:val="left" w:pos="13740"/>
+          <w:tab w:val="left" w:pos="14656"/>
+        </w:tabs>
+        <w:spacing w:after="360" w:line="240" w:lineRule="auto"/>
+        <w:rPr>
+          <w:rFonts w:ascii="Courier" w:eastAsia="Times New Roman" w:hAnsi="Courier" w:cs="Courier New"/>
+          <w:b/>
+          <w:color w:val="303030"/>
+          <w:sz w:val="20"/>
+          <w:szCs w:val="20"/>
+          <w:lang w:eastAsia="en-IN"/>
+        </w:rPr>
+      </w:pPr>
+      <w:proofErr w:type="gramStart"/>
+      <w:r>
+        <w:rPr>
+          <w:rFonts w:ascii="Courier" w:eastAsia="Times New Roman" w:hAnsi="Courier" w:cs="Courier New"/>
+          <w:b/>
+          <w:color w:val="303030"/>
+          <w:sz w:val="20"/>
+          <w:szCs w:val="20"/>
+          <w:lang w:eastAsia="en-IN"/>
+        </w:rPr>
+        <w:t>For(</w:t>
+      </w:r>
+      <w:proofErr w:type="spellStart"/>
+      <w:proofErr w:type="gramEnd"/>
+      <w:r>
+        <w:rPr>
+          <w:rFonts w:ascii="Courier" w:eastAsia="Times New Roman" w:hAnsi="Courier" w:cs="Courier New"/>
+          <w:b/>
+          <w:color w:val="303030"/>
+          <w:sz w:val="20"/>
+          <w:szCs w:val="20"/>
+          <w:lang w:eastAsia="en-IN"/>
+        </w:rPr>
+        <w:t>int</w:t>
+      </w:r>
+      <w:proofErr w:type="spellEnd"/>
+      <w:r>
+        <w:rPr>
+          <w:rFonts w:ascii="Courier" w:eastAsia="Times New Roman" w:hAnsi="Courier" w:cs="Courier New"/>
+          <w:b/>
+          <w:color w:val="303030"/>
+          <w:sz w:val="20"/>
+          <w:szCs w:val="20"/>
+          <w:lang w:eastAsia="en-IN"/>
+        </w:rPr>
+        <w:t xml:space="preserve"> I = 0; I &lt; </w:t>
+      </w:r>
+      <w:proofErr w:type="spellStart"/>
+      <w:r>
+        <w:rPr>
+          <w:rFonts w:ascii="Courier" w:eastAsia="Times New Roman" w:hAnsi="Courier" w:cs="Courier New"/>
+          <w:b/>
+          <w:color w:val="303030"/>
+          <w:sz w:val="20"/>
+          <w:szCs w:val="20"/>
+          <w:lang w:eastAsia="en-IN"/>
+        </w:rPr>
+        <w:t>n.length</w:t>
+      </w:r>
+      <w:proofErr w:type="spellEnd"/>
+      <w:r>
+        <w:rPr>
+          <w:rFonts w:ascii="Courier" w:eastAsia="Times New Roman" w:hAnsi="Courier" w:cs="Courier New"/>
+          <w:b/>
+          <w:color w:val="303030"/>
+          <w:sz w:val="20"/>
+          <w:szCs w:val="20"/>
+          <w:lang w:eastAsia="en-IN"/>
+        </w:rPr>
+        <w:t xml:space="preserve">; </w:t>
+      </w:r>
+      <w:proofErr w:type="spellStart"/>
+      <w:r>
+        <w:rPr>
+          <w:rFonts w:ascii="Courier" w:eastAsia="Times New Roman" w:hAnsi="Courier" w:cs="Courier New"/>
+          <w:b/>
+          <w:color w:val="303030"/>
+          <w:sz w:val="20"/>
+          <w:szCs w:val="20"/>
+          <w:lang w:eastAsia="en-IN"/>
+        </w:rPr>
+        <w:t>i</w:t>
+      </w:r>
+      <w:proofErr w:type="spellEnd"/>
+      <w:r>
+        <w:rPr>
+          <w:rFonts w:ascii="Courier" w:eastAsia="Times New Roman" w:hAnsi="Courier" w:cs="Courier New"/>
+          <w:b/>
+          <w:color w:val="303030"/>
+          <w:sz w:val="20"/>
+          <w:szCs w:val="20"/>
+          <w:lang w:eastAsia="en-IN"/>
+        </w:rPr>
+        <w:t>++){</w:t>
+      </w:r>
+    </w:p>
+    <w:p>
+      <w:pPr>
+        <w:shd w:val="clear" w:color="auto" w:fill="FFFFFF"/>
+        <w:tabs>
+          <w:tab w:val="left" w:pos="916"/>
+          <w:tab w:val="left" w:pos="1832"/>
+          <w:tab w:val="left" w:pos="2748"/>
+          <w:tab w:val="left" w:pos="3664"/>
+          <w:tab w:val="left" w:pos="4580"/>
+          <w:tab w:val="left" w:pos="5496"/>
+          <w:tab w:val="left" w:pos="6412"/>
+          <w:tab w:val="left" w:pos="7328"/>
+          <w:tab w:val="left" w:pos="8244"/>
+          <w:tab w:val="left" w:pos="9160"/>
+          <w:tab w:val="left" w:pos="10076"/>
+          <w:tab w:val="left" w:pos="10992"/>
+          <w:tab w:val="left" w:pos="11908"/>
+          <w:tab w:val="left" w:pos="12824"/>
+          <w:tab w:val="left" w:pos="13740"/>
+          <w:tab w:val="left" w:pos="14656"/>
+        </w:tabs>
+        <w:spacing w:after="360" w:line="240" w:lineRule="auto"/>
+        <w:rPr>
+          <w:rFonts w:ascii="Courier" w:eastAsia="Times New Roman" w:hAnsi="Courier" w:cs="Courier New"/>
+          <w:b/>
+          <w:color w:val="303030"/>
+          <w:sz w:val="20"/>
+          <w:szCs w:val="20"/>
+          <w:lang w:eastAsia="en-IN"/>
+        </w:rPr>
+      </w:pPr>
+      <w:proofErr w:type="spellStart"/>
+      <w:r>
+        <w:rPr>
+          <w:rFonts w:ascii="Courier" w:eastAsia="Times New Roman" w:hAnsi="Courier" w:cs="Courier New"/>
+          <w:b/>
+          <w:color w:val="303030"/>
+          <w:sz w:val="20"/>
+          <w:szCs w:val="20"/>
+          <w:lang w:eastAsia="en-IN"/>
+        </w:rPr>
+        <w:t>Int</w:t>
+      </w:r>
+      <w:proofErr w:type="spellEnd"/>
+      <w:r>
+        <w:rPr>
+          <w:rFonts w:ascii="Courier" w:eastAsia="Times New Roman" w:hAnsi="Courier" w:cs="Courier New"/>
+          <w:b/>
+          <w:color w:val="303030"/>
+          <w:sz w:val="20"/>
+          <w:szCs w:val="20"/>
+          <w:lang w:eastAsia="en-IN"/>
+        </w:rPr>
+        <w:t xml:space="preserve"> sum = 0;</w:t>
+      </w:r>
+    </w:p>
+    <w:p>
+      <w:pPr>
+        <w:shd w:val="clear" w:color="auto" w:fill="FFFFFF"/>
+        <w:tabs>
+          <w:tab w:val="left" w:pos="916"/>
+          <w:tab w:val="left" w:pos="1832"/>
+          <w:tab w:val="left" w:pos="2748"/>
+          <w:tab w:val="left" w:pos="3664"/>
+          <w:tab w:val="left" w:pos="4580"/>
+          <w:tab w:val="left" w:pos="5496"/>
+          <w:tab w:val="left" w:pos="6412"/>
+          <w:tab w:val="left" w:pos="7328"/>
+          <w:tab w:val="left" w:pos="8244"/>
+          <w:tab w:val="left" w:pos="9160"/>
+          <w:tab w:val="left" w:pos="10076"/>
+          <w:tab w:val="left" w:pos="10992"/>
+          <w:tab w:val="left" w:pos="11908"/>
+          <w:tab w:val="left" w:pos="12824"/>
+          <w:tab w:val="left" w:pos="13740"/>
+          <w:tab w:val="left" w:pos="14656"/>
+        </w:tabs>
+        <w:spacing w:after="360" w:line="240" w:lineRule="auto"/>
+        <w:rPr>
+          <w:rFonts w:ascii="Courier" w:eastAsia="Times New Roman" w:hAnsi="Courier" w:cs="Courier New"/>
+          <w:b/>
+          <w:color w:val="303030"/>
+          <w:sz w:val="20"/>
+          <w:szCs w:val="20"/>
+          <w:lang w:eastAsia="en-IN"/>
+        </w:rPr>
+      </w:pPr>
+      <w:proofErr w:type="gramStart"/>
+      <w:r>
+        <w:rPr>
+          <w:rFonts w:ascii="Courier" w:eastAsia="Times New Roman" w:hAnsi="Courier" w:cs="Courier New"/>
+          <w:b/>
+          <w:color w:val="303030"/>
+          <w:sz w:val="20"/>
+          <w:szCs w:val="20"/>
+          <w:lang w:eastAsia="en-IN"/>
+        </w:rPr>
+        <w:t>For(</w:t>
+      </w:r>
+      <w:proofErr w:type="spellStart"/>
+      <w:proofErr w:type="gramEnd"/>
+      <w:r>
+        <w:rPr>
+          <w:rFonts w:ascii="Courier" w:eastAsia="Times New Roman" w:hAnsi="Courier" w:cs="Courier New"/>
+          <w:b/>
+          <w:color w:val="303030"/>
+          <w:sz w:val="20"/>
+          <w:szCs w:val="20"/>
+          <w:lang w:eastAsia="en-IN"/>
+        </w:rPr>
+        <w:t>int</w:t>
+      </w:r>
+      <w:proofErr w:type="spellEnd"/>
+      <w:r>
+        <w:rPr>
+          <w:rFonts w:ascii="Courier" w:eastAsia="Times New Roman" w:hAnsi="Courier" w:cs="Courier New"/>
+          <w:b/>
+          <w:color w:val="303030"/>
+          <w:sz w:val="20"/>
+          <w:szCs w:val="20"/>
+          <w:lang w:eastAsia="en-IN"/>
+        </w:rPr>
+        <w:t xml:space="preserve"> j = i+1; I &lt; n; </w:t>
+      </w:r>
+      <w:proofErr w:type="spellStart"/>
+      <w:r>
+        <w:rPr>
+          <w:rFonts w:ascii="Courier" w:eastAsia="Times New Roman" w:hAnsi="Courier" w:cs="Courier New"/>
+          <w:b/>
+          <w:color w:val="303030"/>
+          <w:sz w:val="20"/>
+          <w:szCs w:val="20"/>
+          <w:lang w:eastAsia="en-IN"/>
+        </w:rPr>
+        <w:t>i</w:t>
+      </w:r>
+      <w:proofErr w:type="spellEnd"/>
+      <w:r>
+        <w:rPr>
+          <w:rFonts w:ascii="Courier" w:eastAsia="Times New Roman" w:hAnsi="Courier" w:cs="Courier New"/>
+          <w:b/>
+          <w:color w:val="303030"/>
+          <w:sz w:val="20"/>
+          <w:szCs w:val="20"/>
+          <w:lang w:eastAsia="en-IN"/>
+        </w:rPr>
+        <w:t>++){</w:t>
+      </w:r>
+    </w:p>
+    <w:p>
+      <w:pPr>
+        <w:shd w:val="clear" w:color="auto" w:fill="FFFFFF"/>
+        <w:tabs>
+          <w:tab w:val="left" w:pos="916"/>
+          <w:tab w:val="left" w:pos="1832"/>
+          <w:tab w:val="left" w:pos="2748"/>
+          <w:tab w:val="left" w:pos="3664"/>
+          <w:tab w:val="left" w:pos="4580"/>
+          <w:tab w:val="left" w:pos="5496"/>
+          <w:tab w:val="left" w:pos="6412"/>
+          <w:tab w:val="left" w:pos="7328"/>
+          <w:tab w:val="left" w:pos="8244"/>
+          <w:tab w:val="left" w:pos="9160"/>
+          <w:tab w:val="left" w:pos="10076"/>
+          <w:tab w:val="left" w:pos="10992"/>
+          <w:tab w:val="left" w:pos="11908"/>
+          <w:tab w:val="left" w:pos="12824"/>
+          <w:tab w:val="left" w:pos="13740"/>
+          <w:tab w:val="left" w:pos="14656"/>
+        </w:tabs>
+        <w:spacing w:after="360" w:line="240" w:lineRule="auto"/>
+        <w:rPr>
+          <w:rFonts w:ascii="Courier" w:eastAsia="Times New Roman" w:hAnsi="Courier" w:cs="Courier New"/>
+          <w:color w:val="303030"/>
+          <w:sz w:val="20"/>
+          <w:szCs w:val="20"/>
+          <w:lang w:eastAsia="en-IN"/>
+        </w:rPr>
+      </w:pPr>
+      <w:r>
+        <w:rPr>
+          <w:rFonts w:ascii="Courier" w:eastAsia="Times New Roman" w:hAnsi="Courier" w:cs="Courier New"/>
+          <w:color w:val="303030"/>
+          <w:sz w:val="20"/>
+          <w:szCs w:val="20"/>
+          <w:lang w:eastAsia="en-IN"/>
+        </w:rPr>
+        <w:t xml:space="preserve">Sum = sum + </w:t>
+      </w:r>
+      <w:proofErr w:type="spellStart"/>
+      <w:r>
+        <w:rPr>
+          <w:rFonts w:ascii="Courier" w:eastAsia="Times New Roman" w:hAnsi="Courier" w:cs="Courier New"/>
+          <w:color w:val="303030"/>
+          <w:sz w:val="20"/>
+          <w:szCs w:val="20"/>
+          <w:lang w:eastAsia="en-IN"/>
+        </w:rPr>
+        <w:t>arr</w:t>
+      </w:r>
+      <w:proofErr w:type="spellEnd"/>
+      <w:r>
+        <w:rPr>
+          <w:rFonts w:ascii="Courier" w:eastAsia="Times New Roman" w:hAnsi="Courier" w:cs="Courier New"/>
+          <w:color w:val="303030"/>
+          <w:sz w:val="20"/>
+          <w:szCs w:val="20"/>
+          <w:lang w:eastAsia="en-IN"/>
+        </w:rPr>
+        <w:t>[j];</w:t>
+      </w:r>
+    </w:p>
+    <w:p>
+      <w:pPr>
+        <w:shd w:val="clear" w:color="auto" w:fill="FFFFFF"/>
+        <w:tabs>
+          <w:tab w:val="left" w:pos="916"/>
+          <w:tab w:val="left" w:pos="1832"/>
+          <w:tab w:val="left" w:pos="2748"/>
+          <w:tab w:val="left" w:pos="3664"/>
+          <w:tab w:val="left" w:pos="4580"/>
+          <w:tab w:val="left" w:pos="5496"/>
+          <w:tab w:val="left" w:pos="6412"/>
+          <w:tab w:val="left" w:pos="7328"/>
+          <w:tab w:val="left" w:pos="8244"/>
+          <w:tab w:val="left" w:pos="9160"/>
+          <w:tab w:val="left" w:pos="10076"/>
+          <w:tab w:val="left" w:pos="10992"/>
+          <w:tab w:val="left" w:pos="11908"/>
+          <w:tab w:val="left" w:pos="12824"/>
+          <w:tab w:val="left" w:pos="13740"/>
+          <w:tab w:val="left" w:pos="14656"/>
+        </w:tabs>
+        <w:spacing w:after="360" w:line="240" w:lineRule="auto"/>
+        <w:rPr>
+          <w:rFonts w:ascii="Courier" w:eastAsia="Times New Roman" w:hAnsi="Courier" w:cs="Courier New"/>
+          <w:b/>
+          <w:color w:val="303030"/>
+          <w:sz w:val="20"/>
+          <w:szCs w:val="20"/>
+          <w:lang w:eastAsia="en-IN"/>
+        </w:rPr>
+      </w:pPr>
+      <w:proofErr w:type="spellStart"/>
+      <w:proofErr w:type="gramStart"/>
+      <w:r>
+        <w:rPr>
+          <w:rFonts w:ascii="Courier" w:eastAsia="Times New Roman" w:hAnsi="Courier" w:cs="Courier New"/>
+          <w:color w:val="303030"/>
+          <w:sz w:val="20"/>
+          <w:szCs w:val="20"/>
+          <w:lang w:eastAsia="en-IN"/>
+        </w:rPr>
+        <w:t>maxI</w:t>
+      </w:r>
+      <w:proofErr w:type="spellEnd"/>
+      <w:proofErr w:type="gramEnd"/>
+      <w:r>
+        <w:rPr>
+          <w:rFonts w:ascii="Courier" w:eastAsia="Times New Roman" w:hAnsi="Courier" w:cs="Courier New"/>
+          <w:color w:val="303030"/>
+          <w:sz w:val="20"/>
+          <w:szCs w:val="20"/>
+          <w:lang w:eastAsia="en-IN"/>
+        </w:rPr>
+        <w:t xml:space="preserve"> = </w:t>
+      </w:r>
+      <w:proofErr w:type="spellStart"/>
+      <w:r>
+        <w:rPr>
+          <w:rFonts w:ascii="Courier" w:eastAsia="Times New Roman" w:hAnsi="Courier" w:cs="Courier New"/>
+          <w:color w:val="303030"/>
+          <w:sz w:val="20"/>
+          <w:szCs w:val="20"/>
+          <w:lang w:eastAsia="en-IN"/>
+        </w:rPr>
+        <w:t>Math.max</w:t>
+      </w:r>
+      <w:proofErr w:type="spellEnd"/>
+      <w:r>
+        <w:rPr>
+          <w:rFonts w:ascii="Courier" w:eastAsia="Times New Roman" w:hAnsi="Courier" w:cs="Courier New"/>
+          <w:color w:val="303030"/>
+          <w:sz w:val="20"/>
+          <w:szCs w:val="20"/>
+          <w:lang w:eastAsia="en-IN"/>
+        </w:rPr>
+        <w:t xml:space="preserve">(sum, </w:t>
+      </w:r>
+      <w:proofErr w:type="spellStart"/>
+      <w:r>
+        <w:rPr>
+          <w:rFonts w:ascii="Courier" w:eastAsia="Times New Roman" w:hAnsi="Courier" w:cs="Courier New"/>
+          <w:color w:val="303030"/>
+          <w:sz w:val="20"/>
+          <w:szCs w:val="20"/>
+          <w:lang w:eastAsia="en-IN"/>
+        </w:rPr>
+        <w:t>maxI</w:t>
+      </w:r>
+      <w:proofErr w:type="spellEnd"/>
+      <w:r>
+        <w:rPr>
+          <w:rFonts w:ascii="Courier" w:eastAsia="Times New Roman" w:hAnsi="Courier" w:cs="Courier New"/>
+          <w:color w:val="303030"/>
+          <w:sz w:val="20"/>
+          <w:szCs w:val="20"/>
+          <w:lang w:eastAsia="en-IN"/>
+        </w:rPr>
+        <w:t>);</w:t>
+      </w:r>
+    </w:p>
+    <w:p>
+      <w:pPr>
+        <w:shd w:val="clear" w:color="auto" w:fill="FFFFFF"/>
+        <w:tabs>
+          <w:tab w:val="left" w:pos="916"/>
+          <w:tab w:val="left" w:pos="1832"/>
+          <w:tab w:val="left" w:pos="2748"/>
+          <w:tab w:val="left" w:pos="3664"/>
+          <w:tab w:val="left" w:pos="4580"/>
+          <w:tab w:val="left" w:pos="5496"/>
+          <w:tab w:val="left" w:pos="6412"/>
+          <w:tab w:val="left" w:pos="7328"/>
+          <w:tab w:val="left" w:pos="8244"/>
+          <w:tab w:val="left" w:pos="9160"/>
+          <w:tab w:val="left" w:pos="10076"/>
+          <w:tab w:val="left" w:pos="10992"/>
+          <w:tab w:val="left" w:pos="11908"/>
+          <w:tab w:val="left" w:pos="12824"/>
+          <w:tab w:val="left" w:pos="13740"/>
+          <w:tab w:val="left" w:pos="14656"/>
+        </w:tabs>
+        <w:spacing w:after="360" w:line="240" w:lineRule="auto"/>
+        <w:rPr>
+          <w:rFonts w:ascii="Courier" w:eastAsia="Times New Roman" w:hAnsi="Courier" w:cs="Courier New"/>
+          <w:color w:val="303030"/>
+          <w:sz w:val="20"/>
+          <w:szCs w:val="20"/>
+          <w:lang w:eastAsia="en-IN"/>
+        </w:rPr>
+      </w:pPr>
+      <w:r>
+        <w:rPr>
+          <w:rFonts w:ascii="Courier" w:eastAsia="Times New Roman" w:hAnsi="Courier" w:cs="Courier New"/>
+          <w:color w:val="303030"/>
+          <w:sz w:val="20"/>
+          <w:szCs w:val="20"/>
+          <w:lang w:eastAsia="en-IN"/>
+        </w:rPr>
+        <w:lastRenderedPageBreak/>
+        <w:t>}</w:t>
+      </w:r>
+    </w:p>
+    <w:p>
+      <w:pPr>
+        <w:shd w:val="clear" w:color="auto" w:fill="FFFFFF"/>
+        <w:tabs>
+          <w:tab w:val="left" w:pos="916"/>
+          <w:tab w:val="left" w:pos="1832"/>
+          <w:tab w:val="left" w:pos="2748"/>
+          <w:tab w:val="left" w:pos="3664"/>
+          <w:tab w:val="left" w:pos="4580"/>
+          <w:tab w:val="left" w:pos="5496"/>
+          <w:tab w:val="left" w:pos="6412"/>
+          <w:tab w:val="left" w:pos="7328"/>
+          <w:tab w:val="left" w:pos="8244"/>
+          <w:tab w:val="left" w:pos="9160"/>
+          <w:tab w:val="left" w:pos="10076"/>
+          <w:tab w:val="left" w:pos="10992"/>
+          <w:tab w:val="left" w:pos="11908"/>
+          <w:tab w:val="left" w:pos="12824"/>
+          <w:tab w:val="left" w:pos="13740"/>
+          <w:tab w:val="left" w:pos="14656"/>
+        </w:tabs>
+        <w:spacing w:after="360" w:line="240" w:lineRule="auto"/>
+        <w:rPr>
+          <w:rFonts w:ascii="Courier" w:eastAsia="Times New Roman" w:hAnsi="Courier" w:cs="Courier New"/>
+          <w:color w:val="303030"/>
+          <w:sz w:val="20"/>
+          <w:szCs w:val="20"/>
+          <w:lang w:eastAsia="en-IN"/>
+        </w:rPr>
+      </w:pPr>
+    </w:p>
+    <w:p>
+      <w:pPr>
+        <w:pStyle w:val="Heading1"/>
+        <w:rPr>
+          <w:rFonts w:eastAsia="Times New Roman"/>
+          <w:lang w:eastAsia="en-IN"/>
+        </w:rPr>
+      </w:pPr>
+      <w:r>
+        <w:rPr>
+          <w:rFonts w:eastAsia="Times New Roman"/>
+          <w:lang w:eastAsia="en-IN"/>
+        </w:rPr>
+        <w:t xml:space="preserve">Optimal </w:t>
+      </w:r>
+      <w:proofErr w:type="gramStart"/>
+      <w:r>
+        <w:rPr>
+          <w:rFonts w:eastAsia="Times New Roman"/>
+          <w:lang w:eastAsia="en-IN"/>
+        </w:rPr>
+        <w:t>Approach :</w:t>
+      </w:r>
+      <w:proofErr w:type="gramEnd"/>
+      <w:r>
+        <w:rPr>
+          <w:rFonts w:eastAsia="Times New Roman"/>
+          <w:lang w:eastAsia="en-IN"/>
+        </w:rPr>
+        <w:t xml:space="preserve"> </w:t>
+      </w:r>
+    </w:p>
+    <w:p>
+      <w:pPr>
+        <w:rPr>
+          <w:lang w:eastAsia="en-IN"/>
+        </w:rPr>
+      </w:pPr>
+      <w:r>
+        <w:rPr>
+          <w:lang w:eastAsia="en-IN"/>
+        </w:rPr>
+        <w:tab/>
+      </w:r>
+    </w:p>
+    <w:p>
+      <w:pPr>
+        <w:tabs>
+          <w:tab w:val="left" w:pos="3194"/>
+        </w:tabs>
+        <w:rPr>
+          <w:lang w:eastAsia="en-IN"/>
+        </w:rPr>
+      </w:pPr>
+      <w:proofErr w:type="spellStart"/>
+      <w:r>
+        <w:rPr>
+          <w:lang w:eastAsia="en-IN"/>
+        </w:rPr>
+        <w:t>Int</w:t>
+      </w:r>
+      <w:proofErr w:type="spellEnd"/>
+      <w:r>
+        <w:rPr>
+          <w:lang w:eastAsia="en-IN"/>
+        </w:rPr>
+        <w:t xml:space="preserve"> </w:t>
+      </w:r>
+      <w:proofErr w:type="spellStart"/>
+      <w:r>
+        <w:rPr>
+          <w:lang w:eastAsia="en-IN"/>
+        </w:rPr>
+        <w:t>maxI</w:t>
+      </w:r>
+      <w:proofErr w:type="spellEnd"/>
+      <w:r>
+        <w:rPr>
+          <w:lang w:eastAsia="en-IN"/>
+        </w:rPr>
+        <w:t xml:space="preserve"> = </w:t>
+      </w:r>
+      <w:proofErr w:type="spellStart"/>
+      <w:r>
+        <w:rPr>
+          <w:lang w:eastAsia="en-IN"/>
+        </w:rPr>
+        <w:t>Integer.MIN_VALUE</w:t>
+      </w:r>
+      <w:proofErr w:type="spellEnd"/>
+      <w:r>
+        <w:rPr>
+          <w:lang w:eastAsia="en-IN"/>
+        </w:rPr>
+        <w:t>;</w:t>
+      </w:r>
+      <w:r>
+        <w:rPr>
+          <w:lang w:eastAsia="en-IN"/>
+        </w:rPr>
+        <w:tab/>
+      </w:r>
+    </w:p>
+    <w:p>
+      <w:pPr>
+        <w:tabs>
+          <w:tab w:val="left" w:pos="3194"/>
+        </w:tabs>
+        <w:rPr>
+          <w:lang w:eastAsia="en-IN"/>
+        </w:rPr>
+      </w:pPr>
+      <w:proofErr w:type="gramStart"/>
+      <w:r>
+        <w:rPr>
+          <w:lang w:eastAsia="en-IN"/>
+        </w:rPr>
+        <w:t>For(</w:t>
+      </w:r>
+      <w:proofErr w:type="spellStart"/>
+      <w:proofErr w:type="gramEnd"/>
+      <w:r>
+        <w:rPr>
+          <w:lang w:eastAsia="en-IN"/>
+        </w:rPr>
+        <w:t>int</w:t>
+      </w:r>
+      <w:proofErr w:type="spellEnd"/>
+      <w:r>
+        <w:rPr>
+          <w:lang w:eastAsia="en-IN"/>
+        </w:rPr>
+        <w:t xml:space="preserve"> I = 0; I &lt; n; </w:t>
+      </w:r>
+      <w:proofErr w:type="spellStart"/>
+      <w:r>
+        <w:rPr>
+          <w:lang w:eastAsia="en-IN"/>
+        </w:rPr>
+        <w:t>i</w:t>
+      </w:r>
+      <w:proofErr w:type="spellEnd"/>
+      <w:r>
+        <w:rPr>
+          <w:lang w:eastAsia="en-IN"/>
+        </w:rPr>
+        <w:t>++)</w:t>
+      </w:r>
+    </w:p>
+    <w:p>
+      <w:pPr>
+        <w:tabs>
+          <w:tab w:val="left" w:pos="3194"/>
+        </w:tabs>
+        <w:rPr>
+          <w:lang w:eastAsia="en-IN"/>
+        </w:rPr>
+      </w:pPr>
+      <w:r>
+        <w:rPr>
+          <w:lang w:eastAsia="en-IN"/>
+        </w:rPr>
+        <w:t>{</w:t>
+      </w:r>
+    </w:p>
+    <w:p>
+      <w:pPr>
+        <w:tabs>
+          <w:tab w:val="left" w:pos="3194"/>
+        </w:tabs>
+        <w:rPr>
+          <w:lang w:eastAsia="en-IN"/>
+        </w:rPr>
+      </w:pPr>
+      <w:r>
+        <w:rPr>
+          <w:lang w:eastAsia="en-IN"/>
+        </w:rPr>
+        <w:t xml:space="preserve">Sum = sum + </w:t>
+      </w:r>
+      <w:proofErr w:type="spellStart"/>
+      <w:r>
+        <w:rPr>
+          <w:lang w:eastAsia="en-IN"/>
+        </w:rPr>
+        <w:t>arr</w:t>
+      </w:r>
+      <w:proofErr w:type="spellEnd"/>
+      <w:r>
+        <w:rPr>
+          <w:lang w:eastAsia="en-IN"/>
+        </w:rPr>
+        <w:t>[</w:t>
+      </w:r>
+      <w:proofErr w:type="spellStart"/>
+      <w:r>
+        <w:rPr>
+          <w:lang w:eastAsia="en-IN"/>
+        </w:rPr>
+        <w:t>i</w:t>
+      </w:r>
+      <w:proofErr w:type="spellEnd"/>
+      <w:r>
+        <w:rPr>
+          <w:lang w:eastAsia="en-IN"/>
+        </w:rPr>
+        <w:t>];</w:t>
+      </w:r>
+    </w:p>
+    <w:p>
+      <w:pPr>
+        <w:tabs>
+          <w:tab w:val="left" w:pos="3194"/>
+        </w:tabs>
+        <w:rPr>
+          <w:lang w:eastAsia="en-IN"/>
+        </w:rPr>
+      </w:pPr>
+      <w:proofErr w:type="gramStart"/>
+      <w:r>
+        <w:rPr>
+          <w:lang w:eastAsia="en-IN"/>
+        </w:rPr>
+        <w:t>If(</w:t>
+      </w:r>
+      <w:proofErr w:type="gramEnd"/>
+      <w:r>
+        <w:rPr>
+          <w:lang w:eastAsia="en-IN"/>
+        </w:rPr>
+        <w:t xml:space="preserve">sum &gt; </w:t>
+      </w:r>
+      <w:proofErr w:type="spellStart"/>
+      <w:r>
+        <w:rPr>
+          <w:lang w:eastAsia="en-IN"/>
+        </w:rPr>
+        <w:t>MaxI</w:t>
+      </w:r>
+      <w:proofErr w:type="spellEnd"/>
+      <w:r>
+        <w:rPr>
+          <w:lang w:eastAsia="en-IN"/>
+        </w:rPr>
+        <w:t>)</w:t>
+      </w:r>
+    </w:p>
+    <w:p>
+      <w:pPr>
+        <w:tabs>
+          <w:tab w:val="left" w:pos="3194"/>
+        </w:tabs>
+        <w:rPr>
+          <w:lang w:eastAsia="en-IN"/>
+        </w:rPr>
+      </w:pPr>
+      <w:r>
+        <w:rPr>
+          <w:lang w:eastAsia="en-IN"/>
+        </w:rPr>
+        <w:t>{</w:t>
       </w:r>
       <w:bookmarkStart w:id="0" w:name="_GoBack"/>
       <w:bookmarkEnd w:id="0"/>
       <w:r>
         <w:rPr>
-          <w:b/>
-          <w:sz w:val="28"/>
-          <w:szCs w:val="28"/>
-          <w:u w:val="single"/>
-        </w:rPr>
-        <w:t xml:space="preserve"> Algorithm:</w:t>
-      </w:r>
+          <w:lang w:eastAsia="en-IN"/>
+        </w:rPr>
+        <w:br/>
+      </w:r>
+      <w:proofErr w:type="spellStart"/>
+      <w:proofErr w:type="gramStart"/>
+      <w:r>
+        <w:rPr>
+          <w:lang w:eastAsia="en-IN"/>
+        </w:rPr>
+        <w:t>maxI</w:t>
+      </w:r>
+      <w:proofErr w:type="spellEnd"/>
+      <w:proofErr w:type="gramEnd"/>
+      <w:r>
+        <w:rPr>
+          <w:lang w:eastAsia="en-IN"/>
+        </w:rPr>
+        <w:t xml:space="preserve"> = sum;</w:t>
+      </w:r>
+    </w:p>
+    <w:p>
+      <w:pPr>
+        <w:tabs>
+          <w:tab w:val="left" w:pos="3194"/>
+        </w:tabs>
+        <w:rPr>
+          <w:lang w:eastAsia="en-IN"/>
+        </w:rPr>
+      </w:pPr>
+      <w:r>
+        <w:rPr>
+          <w:lang w:eastAsia="en-IN"/>
+        </w:rPr>
+        <w:t>}</w:t>
+      </w:r>
+    </w:p>
+    <w:p>
+      <w:pPr>
+        <w:tabs>
+          <w:tab w:val="left" w:pos="3194"/>
+        </w:tabs>
+        <w:rPr>
+          <w:lang w:eastAsia="en-IN"/>
+        </w:rPr>
+      </w:pPr>
+      <w:proofErr w:type="gramStart"/>
+      <w:r>
+        <w:rPr>
+          <w:lang w:eastAsia="en-IN"/>
+        </w:rPr>
+        <w:t>If(</w:t>
+      </w:r>
+      <w:proofErr w:type="gramEnd"/>
+      <w:r>
+        <w:rPr>
+          <w:lang w:eastAsia="en-IN"/>
+        </w:rPr>
+        <w:t>sum &lt;0)</w:t>
+      </w:r>
+    </w:p>
+    <w:p>
+      <w:pPr>
+        <w:tabs>
+          <w:tab w:val="left" w:pos="3194"/>
+        </w:tabs>
+        <w:rPr>
+          <w:lang w:eastAsia="en-IN"/>
+        </w:rPr>
+      </w:pPr>
+      <w:r>
+        <w:rPr>
+          <w:lang w:eastAsia="en-IN"/>
+        </w:rPr>
+        <w:t>Sum = 0;</w:t>
+      </w:r>
+    </w:p>
+    <w:p>
+      <w:pPr>
+        <w:tabs>
+          <w:tab w:val="left" w:pos="3194"/>
+        </w:tabs>
+        <w:rPr>
+          <w:lang w:eastAsia="en-IN"/>
+        </w:rPr>
+      </w:pPr>
+    </w:p>
+    <w:p>
+      <w:pPr>
+        <w:tabs>
+          <w:tab w:val="left" w:pos="3194"/>
+        </w:tabs>
+        <w:rPr>
+          <w:lang w:eastAsia="en-IN"/>
+        </w:rPr>
+      </w:pPr>
+      <w:r>
+        <w:rPr>
+          <w:lang w:eastAsia="en-IN"/>
+        </w:rPr>
+        <w:t xml:space="preserve">Return </w:t>
+      </w:r>
+      <w:proofErr w:type="spellStart"/>
+      <w:r>
+        <w:rPr>
+          <w:lang w:eastAsia="en-IN"/>
+        </w:rPr>
+        <w:t>maxI</w:t>
+      </w:r>
+      <w:proofErr w:type="spellEnd"/>
+      <w:r>
+        <w:rPr>
+          <w:lang w:eastAsia="en-IN"/>
+        </w:rPr>
+        <w:t>;</w:t>
+      </w:r>
+    </w:p>
+    <w:p>
+      <w:pPr>
+        <w:pBdr>
+          <w:bottom w:val="single" w:sz="12" w:space="1" w:color="auto"/>
+        </w:pBdr>
+        <w:tabs>
+          <w:tab w:val="left" w:pos="3194"/>
+        </w:tabs>
+        <w:rPr>
+          <w:lang w:eastAsia="en-IN"/>
+        </w:rPr>
+      </w:pPr>
+    </w:p>
+    <w:p>
+      <w:pPr>
+        <w:tabs>
+          <w:tab w:val="left" w:pos="3194"/>
+        </w:tabs>
+        <w:rPr>
+          <w:lang w:eastAsia="en-IN"/>
+        </w:rPr>
+      </w:pPr>
+    </w:p>
+    <w:p>
+      <w:pPr>
+        <w:tabs>
+          <w:tab w:val="left" w:pos="3194"/>
+        </w:tabs>
+        <w:rPr>
+          <w:lang w:eastAsia="en-IN"/>
+        </w:rPr>
+      </w:pPr>
+    </w:p>
+    <w:p>
+      <w:pPr>
+        <w:pStyle w:val="Heading1"/>
+        <w:rPr>
+          <w:lang w:eastAsia="en-IN"/>
+        </w:rPr>
+      </w:pPr>
+      <w:r>
+        <w:rPr>
+          <w:lang w:eastAsia="en-IN"/>
+        </w:rPr>
+        <w:t xml:space="preserve">Second Largest Element </w:t>
+      </w:r>
+      <w:proofErr w:type="gramStart"/>
+      <w:r>
+        <w:rPr>
+          <w:lang w:eastAsia="en-IN"/>
+        </w:rPr>
+        <w:t>In</w:t>
+      </w:r>
+      <w:proofErr w:type="gramEnd"/>
+      <w:r>
+        <w:rPr>
+          <w:lang w:eastAsia="en-IN"/>
+        </w:rPr>
+        <w:t xml:space="preserve"> An Array:</w:t>
+      </w:r>
+    </w:p>
+    <w:p>
+      <w:pPr>
+        <w:rPr>
+          <w:lang w:eastAsia="en-IN"/>
+        </w:rPr>
+      </w:pPr>
+    </w:p>
+    <w:p>
+      <w:pPr>
+        <w:rPr>
+          <w:lang w:eastAsia="en-IN"/>
+        </w:rPr>
+      </w:pPr>
+      <w:r>
+        <w:rPr>
+          <w:lang w:eastAsia="en-IN"/>
+        </w:rPr>
+        <w:t xml:space="preserve">Brute Force Algorithm: </w:t>
+      </w:r>
+    </w:p>
+    <w:p>
+      <w:pPr>
+        <w:pStyle w:val="ListParagraph"/>
+        <w:numPr>
+          <w:ilvl w:val="0"/>
+          <w:numId w:val="1"/>
+        </w:numPr>
+        <w:rPr>
+          <w:lang w:eastAsia="en-IN"/>
+        </w:rPr>
+      </w:pPr>
+      <w:r>
+        <w:rPr>
+          <w:lang w:eastAsia="en-IN"/>
+        </w:rPr>
+        <w:t xml:space="preserve">Sort the array in ascending order </w:t>
+      </w:r>
+    </w:p>
+    <w:p>
+      <w:pPr>
+        <w:pStyle w:val="ListParagraph"/>
+        <w:numPr>
+          <w:ilvl w:val="0"/>
+          <w:numId w:val="1"/>
+        </w:numPr>
+        <w:rPr>
+          <w:lang w:eastAsia="en-IN"/>
+        </w:rPr>
+      </w:pPr>
+      <w:r>
+        <w:rPr>
+          <w:lang w:eastAsia="en-IN"/>
+        </w:rPr>
+        <w:t xml:space="preserve">Take the a[n-2] value if array have unique values then it will work </w:t>
+      </w:r>
+    </w:p>
+    <w:p>
+      <w:pPr>
+        <w:rPr>
+          <w:lang w:eastAsia="en-IN"/>
+        </w:rPr>
+      </w:pPr>
+    </w:p>
+    <w:p>
+      <w:pPr>
+        <w:rPr>
+          <w:lang w:eastAsia="en-IN"/>
+        </w:rPr>
+      </w:pPr>
+      <w:r>
+        <w:rPr>
+          <w:lang w:eastAsia="en-IN"/>
+        </w:rPr>
+        <w:t xml:space="preserve">Better Algorithm: </w:t>
+      </w:r>
+    </w:p>
+    <w:p>
+      <w:pPr>
+        <w:pStyle w:val="ListParagraph"/>
+        <w:numPr>
+          <w:ilvl w:val="0"/>
+          <w:numId w:val="2"/>
+        </w:numPr>
+        <w:rPr>
+          <w:lang w:eastAsia="en-IN"/>
+        </w:rPr>
+      </w:pPr>
+      <w:r>
+        <w:rPr>
+          <w:lang w:eastAsia="en-IN"/>
+        </w:rPr>
+        <w:t xml:space="preserve">What we will do we will find the Largest element &amp; smallest element  from the array </w:t>
+      </w:r>
+    </w:p>
+    <w:p>
+      <w:pPr>
+        <w:pStyle w:val="ListParagraph"/>
+        <w:numPr>
+          <w:ilvl w:val="0"/>
+          <w:numId w:val="2"/>
+        </w:numPr>
+        <w:rPr>
+          <w:lang w:eastAsia="en-IN"/>
+        </w:rPr>
+      </w:pPr>
+      <w:r>
+        <w:rPr>
+          <w:lang w:eastAsia="en-IN"/>
+        </w:rPr>
+        <w:t xml:space="preserve">Then we will iterate the array find the element which is greater the small one and small one from the largest </w:t>
+      </w:r>
+      <w:proofErr w:type="gramStart"/>
+      <w:r>
+        <w:rPr>
+          <w:lang w:eastAsia="en-IN"/>
+        </w:rPr>
+        <w:t>one !!</w:t>
+      </w:r>
+      <w:proofErr w:type="gramEnd"/>
+    </w:p>
+    <w:p>
+      <w:pPr>
+        <w:rPr>
+          <w:lang w:eastAsia="en-IN"/>
+        </w:rPr>
+      </w:pPr>
+      <w:r>
+        <w:rPr>
+          <w:lang w:eastAsia="en-IN"/>
+        </w:rPr>
+        <w:t xml:space="preserve">Code Snippet </w:t>
+      </w:r>
+    </w:p>
+    <w:p>
+      <w:pPr>
+        <w:rPr>
+          <w:lang w:eastAsia="en-IN"/>
+        </w:rPr>
+      </w:pPr>
+      <w:r>
+        <w:rPr>
+          <w:lang w:eastAsia="en-IN"/>
+        </w:rPr>
+        <w:lastRenderedPageBreak/>
+        <w:drawing>
+          <wp:inline distT="0" distB="0" distL="0" distR="0" wp14:anchorId="130B551E" wp14:editId="0B65BC17">
+            <wp:extent cx="3499338" cy="2021840"/>
+            <wp:effectExtent l="0" t="0" r="6350" b="0"/>
+            <wp:docPr id="3" name="Picture 3"/>
+            <wp:cNvGraphicFramePr>
+              <a:graphicFrameLocks xmlns:a="http://schemas.openxmlformats.org/drawingml/2006/main" noChangeAspect="1"/>
+            </wp:cNvGraphicFramePr>
+            <a:graphic xmlns:a="http://schemas.openxmlformats.org/drawingml/2006/main">
+              <a:graphicData uri="http://schemas.openxmlformats.org/drawingml/2006/picture">
+                <pic:pic xmlns:pic="http://schemas.openxmlformats.org/drawingml/2006/picture">
+                  <pic:nvPicPr>
+                    <pic:cNvPr id="1" name=""/>
+                    <pic:cNvPicPr/>
+                  </pic:nvPicPr>
+                  <pic:blipFill>
+                    <a:blip r:embed="rId7"/>
+                    <a:stretch>
+                      <a:fillRect/>
+                    </a:stretch>
+                  </pic:blipFill>
+                  <pic:spPr>
+                    <a:xfrm>
+                      <a:off x="0" y="0"/>
+                      <a:ext cx="3527336" cy="2038017"/>
+                    </a:xfrm>
+                    <a:prstGeom prst="rect">
+                      <a:avLst/>
+                    </a:prstGeom>
+                  </pic:spPr>
+                </pic:pic>
+              </a:graphicData>
+            </a:graphic>
+          </wp:inline>
+        </w:drawing>
+      </w:r>
+    </w:p>
+    <w:p>
+      <w:pPr>
+        <w:rPr>
+          <w:lang w:eastAsia="en-IN"/>
+        </w:rPr>
+      </w:pPr>
+    </w:p>
+    <w:p>
+      <w:pPr>
+        <w:rPr>
+          <w:lang w:eastAsia="en-IN"/>
+        </w:rPr>
+      </w:pPr>
+      <w:proofErr w:type="spellStart"/>
+      <w:r>
+        <w:rPr>
+          <w:lang w:eastAsia="en-IN"/>
+        </w:rPr>
+        <w:t>BruteForce</w:t>
+      </w:r>
+      <w:proofErr w:type="spellEnd"/>
+      <w:r>
+        <w:rPr>
+          <w:lang w:eastAsia="en-IN"/>
+        </w:rPr>
+        <w:t xml:space="preserve"> Algorithm: </w:t>
+      </w:r>
+    </w:p>
+    <w:p>
+      <w:pPr>
+        <w:rPr>
+          <w:lang w:eastAsia="en-IN"/>
+        </w:rPr>
+      </w:pPr>
+      <w:r>
+        <w:rPr>
+          <w:lang w:eastAsia="en-IN"/>
+        </w:rPr>
+        <w:drawing>
+          <wp:inline distT="0" distB="0" distL="0" distR="0" wp14:anchorId="5383A4F9" wp14:editId="28FA2AA5">
+            <wp:extent cx="5731510" cy="2772507"/>
+            <wp:effectExtent l="0" t="0" r="2540" b="8890"/>
+            <wp:docPr id="4" name="Picture 4"/>
+            <wp:cNvGraphicFramePr>
+              <a:graphicFrameLocks xmlns:a="http://schemas.openxmlformats.org/drawingml/2006/main" noChangeAspect="1"/>
+            </wp:cNvGraphicFramePr>
+            <a:graphic xmlns:a="http://schemas.openxmlformats.org/drawingml/2006/main">
+              <a:graphicData uri="http://schemas.openxmlformats.org/drawingml/2006/picture">
+                <pic:pic xmlns:pic="http://schemas.openxmlformats.org/drawingml/2006/picture">
+                  <pic:nvPicPr>
+                    <pic:cNvPr id="1" name=""/>
+                    <pic:cNvPicPr/>
+                  </pic:nvPicPr>
+                  <pic:blipFill>
+                    <a:blip r:embed="rId8"/>
+                    <a:stretch>
+                      <a:fillRect/>
+                    </a:stretch>
+                  </pic:blipFill>
+                  <pic:spPr>
+                    <a:xfrm>
+                      <a:off x="0" y="0"/>
+                      <a:ext cx="5737842" cy="2775570"/>
+                    </a:xfrm>
+                    <a:prstGeom prst="rect">
+                      <a:avLst/>
+                    </a:prstGeom>
+                  </pic:spPr>
+                </pic:pic>
+              </a:graphicData>
+            </a:graphic>
+          </wp:inline>
+        </w:drawing>
+      </w:r>
+    </w:p>
+    <w:p>
+      <w:pPr>
+        <w:rPr>
+          <w:lang w:eastAsia="en-IN"/>
+        </w:rPr>
+      </w:pPr>
+    </w:p>
+    <w:p>
+      <w:pPr>
+        <w:pBdr>
+          <w:bottom w:val="single" w:sz="12" w:space="1" w:color="auto"/>
+        </w:pBdr>
+        <w:rPr>
+          <w:lang w:eastAsia="en-IN"/>
+        </w:rPr>
+      </w:pPr>
+    </w:p>
+    <w:p>
+      <w:pPr>
+        <w:rPr>
+          <w:lang w:eastAsia="en-IN"/>
+        </w:rPr>
+      </w:pPr>
+    </w:p>
+    <w:p>
+      <w:pPr>
+        <w:pStyle w:val="Heading1"/>
+        <w:jc w:val="center"/>
+        <w:rPr>
+          <w:lang w:eastAsia="en-IN"/>
+        </w:rPr>
+      </w:pPr>
+      <w:r>
+        <w:rPr>
+          <w:lang w:eastAsia="en-IN"/>
+        </w:rPr>
+        <w:t>Two Sum Problem</w:t>
+      </w:r>
+    </w:p>
+    <w:p>
+      <w:pPr>
+        <w:rPr>
+          <w:lang w:eastAsia="en-IN"/>
+        </w:rPr>
+      </w:pPr>
+    </w:p>
+    <w:p>
+      <w:pPr>
+        <w:rPr>
+          <w:lang w:eastAsia="en-IN"/>
+        </w:rPr>
+      </w:pPr>
+      <w:r>
+        <w:rPr>
+          <w:lang w:eastAsia="en-IN"/>
+        </w:rPr>
+        <w:t xml:space="preserve">Brute </w:t>
+      </w:r>
+      <w:proofErr w:type="gramStart"/>
+      <w:r>
+        <w:rPr>
+          <w:lang w:eastAsia="en-IN"/>
+        </w:rPr>
+        <w:t>Force :</w:t>
+      </w:r>
+      <w:proofErr w:type="gramEnd"/>
+    </w:p>
+    <w:p>
+      <w:pPr>
+        <w:rPr>
+          <w:lang w:eastAsia="en-IN"/>
+        </w:rPr>
+      </w:pPr>
+    </w:p>
+    <w:p>
+      <w:pPr>
+        <w:rPr>
+          <w:lang w:eastAsia="en-IN"/>
+        </w:rPr>
+      </w:pPr>
+      <w:r>
+        <w:rPr>
+          <w:lang w:eastAsia="en-IN"/>
+        </w:rPr>
+        <w:t>1</w:t>
+      </w:r>
+      <w:r>
+        <w:rPr>
+          <w:vertAlign w:val="superscript"/>
+          <w:lang w:eastAsia="en-IN"/>
+        </w:rPr>
+        <w:t>st</w:t>
+      </w:r>
+      <w:r>
+        <w:rPr>
+          <w:lang w:eastAsia="en-IN"/>
+        </w:rPr>
+        <w:t xml:space="preserve"> Iterate the loop and nested loop and check for each element weather the a[</w:t>
+      </w:r>
+      <w:proofErr w:type="spellStart"/>
+      <w:r>
+        <w:rPr>
+          <w:lang w:eastAsia="en-IN"/>
+        </w:rPr>
+        <w:t>i</w:t>
+      </w:r>
+      <w:proofErr w:type="spellEnd"/>
+      <w:proofErr w:type="gramStart"/>
+      <w:r>
+        <w:rPr>
+          <w:lang w:eastAsia="en-IN"/>
+        </w:rPr>
+        <w:t>]+</w:t>
+      </w:r>
+      <w:proofErr w:type="gramEnd"/>
+      <w:r>
+        <w:rPr>
+          <w:lang w:eastAsia="en-IN"/>
+        </w:rPr>
+        <w:t>a[j] == k</w:t>
+      </w:r>
+    </w:p>
+    <w:p>
+      <w:pPr>
+        <w:rPr>
+          <w:lang w:eastAsia="en-IN"/>
+        </w:rPr>
+      </w:pPr>
+      <w:r>
+        <w:rPr>
+          <w:lang w:eastAsia="en-IN"/>
+        </w:rPr>
+        <w:t xml:space="preserve">If yes then return the index of both the element </w:t>
+      </w:r>
+    </w:p>
+    <w:p>
+      <w:pPr>
+        <w:rPr>
+          <w:lang w:eastAsia="en-IN"/>
+        </w:rPr>
+      </w:pPr>
+    </w:p>
+    <w:p>
+      <w:pPr>
+        <w:rPr>
+          <w:lang w:eastAsia="en-IN"/>
+        </w:rPr>
+      </w:pPr>
+      <w:r>
+        <w:rPr>
+          <w:lang w:eastAsia="en-IN"/>
+        </w:rPr>
+        <w:t xml:space="preserve">Return new </w:t>
+      </w:r>
+      <w:proofErr w:type="spellStart"/>
+      <w:r>
+        <w:rPr>
+          <w:lang w:eastAsia="en-IN"/>
+        </w:rPr>
+        <w:t>int</w:t>
+      </w:r>
+      <w:proofErr w:type="spellEnd"/>
+      <w:r>
+        <w:rPr>
+          <w:lang w:eastAsia="en-IN"/>
+        </w:rPr>
+        <w:t xml:space="preserve"> [</w:t>
+      </w:r>
+      <w:proofErr w:type="gramStart"/>
+      <w:r>
+        <w:rPr>
+          <w:lang w:eastAsia="en-IN"/>
+        </w:rPr>
+        <w:t>]{</w:t>
+      </w:r>
+      <w:proofErr w:type="spellStart"/>
+      <w:proofErr w:type="gramEnd"/>
+      <w:r>
+        <w:rPr>
+          <w:lang w:eastAsia="en-IN"/>
+        </w:rPr>
+        <w:t>I,j</w:t>
+      </w:r>
+      <w:proofErr w:type="spellEnd"/>
+      <w:r>
+        <w:rPr>
+          <w:lang w:eastAsia="en-IN"/>
+        </w:rPr>
+        <w:t>};</w:t>
+      </w:r>
+    </w:p>
+    <w:p>
+      <w:pPr>
+        <w:rPr>
+          <w:lang w:eastAsia="en-IN"/>
+        </w:rPr>
+      </w:pPr>
+      <w:r>
+        <w:rPr>
+          <w:lang w:eastAsia="en-IN"/>
+        </w:rPr>
+        <w:lastRenderedPageBreak/>
+        <w:t xml:space="preserve">Better </w:t>
+      </w:r>
+      <w:proofErr w:type="spellStart"/>
+      <w:proofErr w:type="gramStart"/>
+      <w:r>
+        <w:rPr>
+          <w:lang w:eastAsia="en-IN"/>
+        </w:rPr>
+        <w:t>Apparoch</w:t>
+      </w:r>
+      <w:proofErr w:type="spellEnd"/>
+      <w:r>
+        <w:rPr>
+          <w:lang w:eastAsia="en-IN"/>
+        </w:rPr>
+        <w:t xml:space="preserve"> </w:t>
+      </w:r>
+      <w:r>
+        <w:rPr>
+          <w:lang w:eastAsia="en-IN"/>
+        </w:rPr>
+        <w:t>:</w:t>
+      </w:r>
+      <w:proofErr w:type="gramEnd"/>
+      <w:r>
+        <w:rPr>
+          <w:lang w:eastAsia="en-IN"/>
+        </w:rPr>
+        <w:br/>
+      </w:r>
+      <w:r>
+        <w:rPr>
+          <w:lang w:eastAsia="en-IN"/>
+        </w:rPr>
+        <w:drawing>
+          <wp:inline distT="0" distB="0" distL="0" distR="0" wp14:anchorId="34908F23" wp14:editId="61F2E62A">
+            <wp:extent cx="5731510" cy="1351915"/>
+            <wp:effectExtent l="0" t="0" r="2540" b="635"/>
+            <wp:docPr id="5" name="Picture 5"/>
+            <wp:cNvGraphicFramePr>
+              <a:graphicFrameLocks xmlns:a="http://schemas.openxmlformats.org/drawingml/2006/main" noChangeAspect="1"/>
+            </wp:cNvGraphicFramePr>
+            <a:graphic xmlns:a="http://schemas.openxmlformats.org/drawingml/2006/main">
+              <a:graphicData uri="http://schemas.openxmlformats.org/drawingml/2006/picture">
+                <pic:pic xmlns:pic="http://schemas.openxmlformats.org/drawingml/2006/picture">
+                  <pic:nvPicPr>
+                    <pic:cNvPr id="1" name=""/>
+                    <pic:cNvPicPr/>
+                  </pic:nvPicPr>
+                  <pic:blipFill>
+                    <a:blip r:embed="rId9"/>
+                    <a:stretch>
+                      <a:fillRect/>
+                    </a:stretch>
+                  </pic:blipFill>
+                  <pic:spPr>
+                    <a:xfrm>
+                      <a:off x="0" y="0"/>
+                      <a:ext cx="5731510" cy="1351915"/>
+                    </a:xfrm>
+                    <a:prstGeom prst="rect">
+                      <a:avLst/>
+                    </a:prstGeom>
+                  </pic:spPr>
+                </pic:pic>
+              </a:graphicData>
+            </a:graphic>
+          </wp:inline>
+        </w:drawing>
+      </w:r>
+    </w:p>
+    <w:p>
+      <w:pPr>
+        <w:rPr>
+          <w:lang w:eastAsia="en-IN"/>
+        </w:rPr>
+      </w:pPr>
+    </w:p>
+    <w:p>
+      <w:pPr>
+        <w:rPr>
+          <w:lang w:eastAsia="en-IN"/>
+        </w:rPr>
+      </w:pPr>
+    </w:p>
+    <w:p>
+      <w:pPr>
+        <w:rPr>
+          <w:lang w:eastAsia="en-IN"/>
+        </w:rPr>
+      </w:pPr>
+      <w:r>
+        <w:rPr>
+          <w:lang w:eastAsia="en-IN"/>
+        </w:rPr>
+        <w:t xml:space="preserve">Optimal Approach Using 2 pointer is </w:t>
+      </w:r>
+    </w:p>
+    <w:p>
+      <w:pPr>
+        <w:rPr>
+          <w:lang w:eastAsia="en-IN"/>
+        </w:rPr>
+      </w:pPr>
+    </w:p>
+    <w:p>
+      <w:pPr>
+        <w:rPr>
+          <w:lang w:eastAsia="en-IN"/>
+        </w:rPr>
+      </w:pPr>
+      <w:r>
+        <w:rPr>
+          <w:lang w:eastAsia="en-IN"/>
+        </w:rPr>
+        <w:t xml:space="preserve">If the sum of 2 </w:t>
+      </w:r>
+      <w:proofErr w:type="spellStart"/>
+      <w:r>
+        <w:rPr>
+          <w:lang w:eastAsia="en-IN"/>
+        </w:rPr>
+        <w:t>ptr</w:t>
+      </w:r>
+      <w:proofErr w:type="spellEnd"/>
+      <w:r>
+        <w:rPr>
+          <w:lang w:eastAsia="en-IN"/>
+        </w:rPr>
+        <w:t xml:space="preserve"> is equal to target the return the value of 2 </w:t>
+      </w:r>
+      <w:proofErr w:type="spellStart"/>
+      <w:r>
+        <w:rPr>
+          <w:lang w:eastAsia="en-IN"/>
+        </w:rPr>
+        <w:t>ptr</w:t>
+      </w:r>
+      <w:proofErr w:type="spellEnd"/>
+      <w:r>
+        <w:rPr>
+          <w:lang w:eastAsia="en-IN"/>
+        </w:rPr>
+        <w:t xml:space="preserve"> </w:t>
+      </w:r>
+    </w:p>
+    <w:p>
+      <w:pPr>
+        <w:rPr>
+          <w:lang w:eastAsia="en-IN"/>
+        </w:rPr>
+      </w:pPr>
+      <w:r>
+        <w:rPr>
+          <w:lang w:eastAsia="en-IN"/>
+        </w:rPr>
+        <w:t xml:space="preserve">If 2ptr &lt; </w:t>
+      </w:r>
+      <w:r>
+        <w:rPr>
+          <w:lang w:eastAsia="en-IN"/>
+        </w:rPr>
+        <w:t xml:space="preserve">target then l++ </w:t>
+      </w:r>
+    </w:p>
+    <w:p>
+      <w:pPr>
+        <w:rPr>
+          <w:lang w:eastAsia="en-IN"/>
+        </w:rPr>
+      </w:pPr>
+      <w:r>
+        <w:rPr>
+          <w:lang w:eastAsia="en-IN"/>
+        </w:rPr>
+        <w:t>If 2ptr &gt; target r--;</w:t>
+      </w:r>
+    </w:p>
+    <w:p>
+      <w:pPr>
+        <w:rPr>
+          <w:lang w:eastAsia="en-IN"/>
+        </w:rPr>
+      </w:pPr>
+      <w:r>
+        <w:rPr>
+          <w:lang w:eastAsia="en-IN"/>
+        </w:rPr>
+        <w:t xml:space="preserve">Single loop without space overhead </w:t>
+      </w:r>
+    </w:p>
+    <w:p>
+      <w:pPr>
+        <w:rPr>
+          <w:lang w:eastAsia="en-IN"/>
+        </w:rPr>
+      </w:pPr>
+    </w:p>
+    <w:p>
+      <w:pPr>
+        <w:rPr>
+          <w:lang w:eastAsia="en-IN"/>
+        </w:rPr>
+      </w:pPr>
+      <w:r>
+        <w:rPr>
+          <w:lang w:eastAsia="en-IN"/>
+        </w:rPr>
+        <w:drawing>
+          <wp:inline distT="0" distB="0" distL="0" distR="0" wp14:anchorId="68C5615B" wp14:editId="2BCD29BD">
+            <wp:extent cx="5731510" cy="1849120"/>
+            <wp:effectExtent l="0" t="0" r="2540" b="0"/>
+            <wp:docPr id="6" name="Picture 6"/>
+            <wp:cNvGraphicFramePr>
+              <a:graphicFrameLocks xmlns:a="http://schemas.openxmlformats.org/drawingml/2006/main" noChangeAspect="1"/>
+            </wp:cNvGraphicFramePr>
+            <a:graphic xmlns:a="http://schemas.openxmlformats.org/drawingml/2006/main">
+              <a:graphicData uri="http://schemas.openxmlformats.org/drawingml/2006/picture">
+                <pic:pic xmlns:pic="http://schemas.openxmlformats.org/drawingml/2006/picture">
+                  <pic:nvPicPr>
+                    <pic:cNvPr id="1" name=""/>
+                    <pic:cNvPicPr/>
+                  </pic:nvPicPr>
+                  <pic:blipFill>
+                    <a:blip r:embed="rId10"/>
+                    <a:stretch>
+                      <a:fillRect/>
+                    </a:stretch>
+                  </pic:blipFill>
+                  <pic:spPr>
+                    <a:xfrm>
+                      <a:off x="0" y="0"/>
+                      <a:ext cx="5731510" cy="1849120"/>
+                    </a:xfrm>
+                    <a:prstGeom prst="rect">
+                      <a:avLst/>
+                    </a:prstGeom>
+                  </pic:spPr>
+                </pic:pic>
+              </a:graphicData>
+            </a:graphic>
+          </wp:inline>
+        </w:drawing>
+      </w:r>
+    </w:p>
+    <w:p>
+      <w:pPr>
+        <w:rPr>
+          <w:lang w:eastAsia="en-IN"/>
+        </w:rPr>
+      </w:pPr>
+    </w:p>
+    <w:p>
+      <w:pPr>
+        <w:pBdr>
+          <w:bottom w:val="single" w:sz="12" w:space="1" w:color="auto"/>
+        </w:pBdr>
+        <w:rPr>
+          <w:lang w:eastAsia="en-IN"/>
+        </w:rPr>
+      </w:pPr>
+    </w:p>
+    <w:p>
+      <w:pPr>
+        <w:rPr>
+          <w:lang w:eastAsia="en-IN"/>
+        </w:rPr>
+      </w:pPr>
+    </w:p>
+    <w:p>
+      <w:pPr>
+        <w:pStyle w:val="Heading1"/>
+        <w:jc w:val="center"/>
+        <w:rPr>
+          <w:lang w:eastAsia="en-IN"/>
+        </w:rPr>
+      </w:pPr>
+      <w:r>
+        <w:rPr>
+          <w:lang w:eastAsia="en-IN"/>
+        </w:rPr>
+        <w:t>Best Time To buy &amp; sell Stock</w:t>
+      </w:r>
+    </w:p>
+    <w:p>
+      <w:pPr>
+        <w:rPr>
+          <w:lang w:eastAsia="en-IN"/>
+        </w:rPr>
+      </w:pPr>
+    </w:p>
+    <w:p>
+      <w:pPr>
+        <w:rPr>
+          <w:lang w:eastAsia="en-IN"/>
+        </w:rPr>
+      </w:pPr>
+      <w:r>
+        <w:rPr>
+          <w:lang w:eastAsia="en-IN"/>
+        </w:rPr>
+        <w:drawing>
+          <wp:inline distT="0" distB="0" distL="0" distR="0" wp14:anchorId="12833943" wp14:editId="66F1717A">
+            <wp:extent cx="5023338" cy="1136650"/>
+            <wp:effectExtent l="0" t="0" r="6350" b="6350"/>
+            <wp:docPr id="7" name="Picture 7"/>
+            <wp:cNvGraphicFramePr>
+              <a:graphicFrameLocks xmlns:a="http://schemas.openxmlformats.org/drawingml/2006/main" noChangeAspect="1"/>
+            </wp:cNvGraphicFramePr>
+            <a:graphic xmlns:a="http://schemas.openxmlformats.org/drawingml/2006/main">
+              <a:graphicData uri="http://schemas.openxmlformats.org/drawingml/2006/picture">
+                <pic:pic xmlns:pic="http://schemas.openxmlformats.org/drawingml/2006/picture">
+                  <pic:nvPicPr>
+                    <pic:cNvPr id="1" name=""/>
+                    <pic:cNvPicPr/>
+                  </pic:nvPicPr>
+                  <pic:blipFill>
+                    <a:blip r:embed="rId11"/>
+                    <a:stretch>
+                      <a:fillRect/>
+                    </a:stretch>
+                  </pic:blipFill>
+                  <pic:spPr>
+                    <a:xfrm>
+                      <a:off x="0" y="0"/>
+                      <a:ext cx="5153560" cy="1166116"/>
+                    </a:xfrm>
+                    <a:prstGeom prst="rect">
+                      <a:avLst/>
+                    </a:prstGeom>
+                  </pic:spPr>
+                </pic:pic>
+              </a:graphicData>
+            </a:graphic>
+          </wp:inline>
+        </w:drawing>
+      </w:r>
+    </w:p>
+    <w:p>
+      <w:pPr>
+        <w:tabs>
+          <w:tab w:val="left" w:pos="3194"/>
+        </w:tabs>
+        <w:rPr>
+          <w:lang w:eastAsia="en-IN"/>
+        </w:rPr>
+      </w:pPr>
+      <w:r>
+        <w:rPr>
+          <w:lang w:eastAsia="en-IN"/>
+        </w:rPr>
+        <w:lastRenderedPageBreak/>
+        <w:t xml:space="preserve">Brute force Algorithm: </w:t>
+      </w:r>
+    </w:p>
+    <w:p>
+      <w:pPr>
+        <w:tabs>
+          <w:tab w:val="left" w:pos="3194"/>
+        </w:tabs>
+        <w:rPr>
+          <w:lang w:eastAsia="en-IN"/>
+        </w:rPr>
+      </w:pPr>
+      <w:r>
+        <w:rPr>
+          <w:lang w:eastAsia="en-IN"/>
+        </w:rPr>
+        <w:t xml:space="preserve">We can use 2 loop to track the value of the stock maintain one variable </w:t>
+      </w:r>
+      <w:proofErr w:type="spellStart"/>
+      <w:r>
+        <w:rPr>
+          <w:lang w:eastAsia="en-IN"/>
+        </w:rPr>
+        <w:t>maxPro</w:t>
+      </w:r>
+      <w:proofErr w:type="spellEnd"/>
+      <w:r>
+        <w:rPr>
+          <w:lang w:eastAsia="en-IN"/>
+        </w:rPr>
+        <w:t xml:space="preserve"> contain the max value among all the transaction </w:t>
+      </w:r>
+    </w:p>
+    <w:p>
+      <w:pPr>
+        <w:tabs>
+          <w:tab w:val="left" w:pos="3194"/>
+        </w:tabs>
+        <w:rPr>
+          <w:lang w:eastAsia="en-IN"/>
+        </w:rPr>
+      </w:pPr>
+      <w:r>
+        <w:rPr>
+          <w:lang w:eastAsia="en-IN"/>
+        </w:rPr>
+        <w:t xml:space="preserve">What we can do in this inside the loop we will check </w:t>
+      </w:r>
+    </w:p>
+    <w:p>
+      <w:pPr>
+        <w:tabs>
+          <w:tab w:val="left" w:pos="3194"/>
+        </w:tabs>
+        <w:rPr>
+          <w:lang w:eastAsia="en-IN"/>
+        </w:rPr>
+      </w:pPr>
+      <w:proofErr w:type="gramStart"/>
+      <w:r>
+        <w:rPr>
+          <w:lang w:eastAsia="en-IN"/>
+        </w:rPr>
+        <w:t>If(</w:t>
+      </w:r>
+      <w:proofErr w:type="spellStart"/>
+      <w:proofErr w:type="gramEnd"/>
+      <w:r>
+        <w:rPr>
+          <w:lang w:eastAsia="en-IN"/>
+        </w:rPr>
+        <w:t>arr</w:t>
+      </w:r>
+      <w:proofErr w:type="spellEnd"/>
+      <w:r>
+        <w:rPr>
+          <w:lang w:eastAsia="en-IN"/>
+        </w:rPr>
+        <w:t xml:space="preserve">[j]  &gt; </w:t>
+      </w:r>
+      <w:proofErr w:type="spellStart"/>
+      <w:r>
+        <w:rPr>
+          <w:lang w:eastAsia="en-IN"/>
+        </w:rPr>
+        <w:t>arr</w:t>
+      </w:r>
+      <w:proofErr w:type="spellEnd"/>
+      <w:r>
+        <w:rPr>
+          <w:lang w:eastAsia="en-IN"/>
+        </w:rPr>
+        <w:t>[</w:t>
+      </w:r>
+      <w:proofErr w:type="spellStart"/>
+      <w:r>
+        <w:rPr>
+          <w:lang w:eastAsia="en-IN"/>
+        </w:rPr>
+        <w:t>i</w:t>
+      </w:r>
+      <w:proofErr w:type="spellEnd"/>
+      <w:r>
+        <w:rPr>
+          <w:lang w:eastAsia="en-IN"/>
+        </w:rPr>
+        <w:t>]){</w:t>
+      </w:r>
+    </w:p>
+    <w:p>
+      <w:pPr>
+        <w:tabs>
+          <w:tab w:val="left" w:pos="3194"/>
+        </w:tabs>
+        <w:rPr>
+          <w:lang w:eastAsia="en-IN"/>
+        </w:rPr>
+      </w:pPr>
+      <w:r>
+        <w:rPr>
+          <w:lang w:eastAsia="en-IN"/>
+        </w:rPr>
+        <w:t xml:space="preserve">Max = </w:t>
+      </w:r>
+      <w:proofErr w:type="spellStart"/>
+      <w:proofErr w:type="gramStart"/>
+      <w:r>
+        <w:rPr>
+          <w:lang w:eastAsia="en-IN"/>
+        </w:rPr>
+        <w:t>Math.max</w:t>
+      </w:r>
+      <w:proofErr w:type="spellEnd"/>
+      <w:r>
+        <w:rPr>
+          <w:lang w:eastAsia="en-IN"/>
+        </w:rPr>
+        <w:t>(</w:t>
+      </w:r>
+      <w:proofErr w:type="gramEnd"/>
+      <w:r>
+        <w:rPr>
+          <w:lang w:eastAsia="en-IN"/>
+        </w:rPr>
+        <w:t xml:space="preserve">max, </w:t>
+      </w:r>
+      <w:proofErr w:type="spellStart"/>
+      <w:r>
+        <w:rPr>
+          <w:lang w:eastAsia="en-IN"/>
+        </w:rPr>
+        <w:t>arr</w:t>
+      </w:r>
+      <w:proofErr w:type="spellEnd"/>
+      <w:r>
+        <w:rPr>
+          <w:lang w:eastAsia="en-IN"/>
+        </w:rPr>
+        <w:t>[j]-</w:t>
+      </w:r>
+      <w:proofErr w:type="spellStart"/>
+      <w:r>
+        <w:rPr>
+          <w:lang w:eastAsia="en-IN"/>
+        </w:rPr>
+        <w:t>arr</w:t>
+      </w:r>
+      <w:proofErr w:type="spellEnd"/>
+      <w:r>
+        <w:rPr>
+          <w:lang w:eastAsia="en-IN"/>
+        </w:rPr>
+        <w:t>[</w:t>
+      </w:r>
+      <w:proofErr w:type="spellStart"/>
+      <w:r>
+        <w:rPr>
+          <w:lang w:eastAsia="en-IN"/>
+        </w:rPr>
+        <w:t>i</w:t>
+      </w:r>
+      <w:proofErr w:type="spellEnd"/>
+      <w:r>
+        <w:rPr>
+          <w:lang w:eastAsia="en-IN"/>
+        </w:rPr>
+        <w:t>]);</w:t>
+      </w:r>
+    </w:p>
+    <w:p>
+      <w:pPr>
+        <w:tabs>
+          <w:tab w:val="left" w:pos="3194"/>
+        </w:tabs>
+        <w:rPr>
+          <w:lang w:eastAsia="en-IN"/>
+        </w:rPr>
+      </w:pPr>
+      <w:r>
+        <w:rPr>
+          <w:lang w:eastAsia="en-IN"/>
+        </w:rPr>
+        <w:t>}</w:t>
+      </w:r>
+    </w:p>
+    <w:p>
+      <w:pPr>
+        <w:tabs>
+          <w:tab w:val="left" w:pos="3194"/>
+        </w:tabs>
+        <w:rPr>
+          <w:lang w:eastAsia="en-IN"/>
+        </w:rPr>
+      </w:pPr>
+      <w:r>
+        <w:rPr>
+          <w:lang w:eastAsia="en-IN"/>
+        </w:rPr>
+        <w:t xml:space="preserve">Here using 2 loops we will get the max profit that we need </w:t>
+      </w:r>
+    </w:p>
+    <w:p>
+      <w:pPr>
+        <w:tabs>
+          <w:tab w:val="left" w:pos="3194"/>
+        </w:tabs>
+        <w:rPr>
+          <w:lang w:eastAsia="en-IN"/>
+        </w:rPr>
+      </w:pPr>
+    </w:p>
+    <w:p>
+      <w:pPr>
+        <w:tabs>
+          <w:tab w:val="left" w:pos="3194"/>
+        </w:tabs>
+        <w:rPr>
+          <w:lang w:eastAsia="en-IN"/>
+        </w:rPr>
+      </w:pPr>
+      <w:r>
+        <w:rPr>
+          <w:lang w:eastAsia="en-IN"/>
+        </w:rPr>
+        <w:drawing>
+          <wp:inline distT="0" distB="0" distL="0" distR="0" wp14:anchorId="51BC901F" wp14:editId="1DC8476A">
+            <wp:extent cx="4508500" cy="1265555"/>
+            <wp:effectExtent l="0" t="0" r="6350" b="0"/>
+            <wp:docPr id="8" name="Picture 8"/>
+            <wp:cNvGraphicFramePr>
+              <a:graphicFrameLocks xmlns:a="http://schemas.openxmlformats.org/drawingml/2006/main" noChangeAspect="1"/>
+            </wp:cNvGraphicFramePr>
+            <a:graphic xmlns:a="http://schemas.openxmlformats.org/drawingml/2006/main">
+              <a:graphicData uri="http://schemas.openxmlformats.org/drawingml/2006/picture">
+                <pic:pic xmlns:pic="http://schemas.openxmlformats.org/drawingml/2006/picture">
+                  <pic:nvPicPr>
+                    <pic:cNvPr id="1" name=""/>
+                    <pic:cNvPicPr/>
+                  </pic:nvPicPr>
+                  <pic:blipFill>
+                    <a:blip r:embed="rId12"/>
+                    <a:stretch>
+                      <a:fillRect/>
+                    </a:stretch>
+                  </pic:blipFill>
+                  <pic:spPr>
+                    <a:xfrm>
+                      <a:off x="0" y="0"/>
+                      <a:ext cx="4518446" cy="1268347"/>
+                    </a:xfrm>
+                    <a:prstGeom prst="rect">
+                      <a:avLst/>
+                    </a:prstGeom>
+                  </pic:spPr>
+                </pic:pic>
+              </a:graphicData>
+            </a:graphic>
+          </wp:inline>
+        </w:drawing>
+      </w:r>
+    </w:p>
+    <w:p>
+      <w:pPr>
+        <w:tabs>
+          <w:tab w:val="left" w:pos="3194"/>
+        </w:tabs>
+        <w:rPr>
+          <w:lang w:eastAsia="en-IN"/>
+        </w:rPr>
+      </w:pPr>
+    </w:p>
+    <w:p>
+      <w:pPr>
+        <w:tabs>
+          <w:tab w:val="left" w:pos="3194"/>
+        </w:tabs>
+        <w:rPr>
+          <w:lang w:eastAsia="en-IN"/>
+        </w:rPr>
+      </w:pPr>
+    </w:p>
+    <w:p>
+      <w:pPr>
+        <w:tabs>
+          <w:tab w:val="left" w:pos="3194"/>
+        </w:tabs>
+        <w:rPr>
+          <w:lang w:eastAsia="en-IN"/>
+        </w:rPr>
+      </w:pPr>
+      <w:r>
+        <w:rPr>
+          <w:lang w:eastAsia="en-IN"/>
+        </w:rPr>
+        <w:t xml:space="preserve">Optimal </w:t>
+      </w:r>
+      <w:proofErr w:type="gramStart"/>
+      <w:r>
+        <w:rPr>
+          <w:lang w:eastAsia="en-IN"/>
+        </w:rPr>
+        <w:t>code :</w:t>
+      </w:r>
+      <w:proofErr w:type="gramEnd"/>
+    </w:p>
+    <w:p>
+      <w:pPr>
+        <w:tabs>
+          <w:tab w:val="left" w:pos="3194"/>
+        </w:tabs>
+        <w:rPr>
+          <w:lang w:eastAsia="en-IN"/>
+        </w:rPr>
+      </w:pPr>
+      <w:r>
+        <w:rPr>
+          <w:lang w:eastAsia="en-IN"/>
+        </w:rPr>
+        <w:t xml:space="preserve">The approach for this </w:t>
+      </w:r>
+      <w:proofErr w:type="spellStart"/>
+      <w:r>
+        <w:rPr>
+          <w:lang w:eastAsia="en-IN"/>
+        </w:rPr>
+        <w:t>algo</w:t>
+      </w:r>
+      <w:proofErr w:type="spellEnd"/>
+      <w:r>
+        <w:rPr>
+          <w:lang w:eastAsia="en-IN"/>
+        </w:rPr>
+        <w:t xml:space="preserve"> is </w:t>
+      </w:r>
+    </w:p>
+    <w:p>
+      <w:pPr>
+        <w:tabs>
+          <w:tab w:val="left" w:pos="3194"/>
+        </w:tabs>
+        <w:rPr>
+          <w:lang w:eastAsia="en-IN"/>
+        </w:rPr>
+      </w:pPr>
+      <w:r>
+        <w:rPr>
+          <w:lang w:eastAsia="en-IN"/>
+        </w:rPr>
+        <w:t xml:space="preserve">First take 2 variable min max </w:t>
+      </w:r>
+    </w:p>
+    <w:p>
+      <w:pPr>
+        <w:tabs>
+          <w:tab w:val="left" w:pos="3194"/>
+        </w:tabs>
+        <w:rPr>
+          <w:lang w:eastAsia="en-IN"/>
+        </w:rPr>
+      </w:pPr>
+      <w:r>
+        <w:rPr>
+          <w:lang w:eastAsia="en-IN"/>
+        </w:rPr>
+        <w:t xml:space="preserve">Iterate the loop from o to n and parallel find the min value from the index and </w:t>
+      </w:r>
+    </w:p>
+    <w:p>
+      <w:pPr>
+        <w:tabs>
+          <w:tab w:val="left" w:pos="3194"/>
+        </w:tabs>
+        <w:rPr>
+          <w:lang w:eastAsia="en-IN"/>
+        </w:rPr>
+      </w:pPr>
+      <w:r>
+        <w:rPr>
+          <w:lang w:eastAsia="en-IN"/>
+        </w:rPr>
+        <w:t xml:space="preserve">Max value from the same index </w:t>
+      </w:r>
+    </w:p>
+    <w:p>
+      <w:pPr>
+        <w:tabs>
+          <w:tab w:val="left" w:pos="3194"/>
+        </w:tabs>
+        <w:rPr>
+          <w:lang w:eastAsia="en-IN"/>
+        </w:rPr>
+      </w:pPr>
+      <w:r>
+        <w:rPr>
+          <w:lang w:eastAsia="en-IN"/>
+        </w:rPr>
+        <w:t xml:space="preserve">If we get the min value from the array the from the (current </w:t>
+      </w:r>
+      <w:proofErr w:type="spellStart"/>
+      <w:r>
+        <w:rPr>
+          <w:lang w:eastAsia="en-IN"/>
+        </w:rPr>
+        <w:t>idx</w:t>
+      </w:r>
+      <w:proofErr w:type="spellEnd"/>
+      <w:r>
+        <w:rPr>
+          <w:lang w:eastAsia="en-IN"/>
+        </w:rPr>
+        <w:t xml:space="preserve"> – </w:t>
+      </w:r>
+      <w:proofErr w:type="gramStart"/>
+      <w:r>
+        <w:rPr>
+          <w:lang w:eastAsia="en-IN"/>
+        </w:rPr>
+        <w:t>min ,</w:t>
+      </w:r>
+      <w:proofErr w:type="gramEnd"/>
+      <w:r>
+        <w:rPr>
+          <w:lang w:eastAsia="en-IN"/>
+        </w:rPr>
+        <w:t xml:space="preserve"> max) we will find the max value where we need to sell the stocks.</w:t>
+      </w:r>
+    </w:p>
+    <w:p>
+      <w:pPr>
+        <w:tabs>
+          <w:tab w:val="left" w:pos="3194"/>
+        </w:tabs>
+        <w:rPr>
+          <w:lang w:eastAsia="en-IN"/>
+        </w:rPr>
+      </w:pPr>
+    </w:p>
+    <w:p>
+      <w:pPr>
+        <w:tabs>
+          <w:tab w:val="left" w:pos="3194"/>
+        </w:tabs>
+        <w:rPr>
+          <w:lang w:eastAsia="en-IN"/>
+        </w:rPr>
+      </w:pPr>
+      <w:r>
+        <w:rPr>
+          <w:lang w:eastAsia="en-IN"/>
+        </w:rPr>
+        <w:t>Algorithm of the Code:</w:t>
+      </w:r>
+    </w:p>
+    <w:p>
+      <w:pPr>
+        <w:tabs>
+          <w:tab w:val="left" w:pos="3194"/>
+        </w:tabs>
+        <w:rPr>
+          <w:lang w:eastAsia="en-IN"/>
+        </w:rPr>
+      </w:pPr>
+    </w:p>
+    <w:p>
+      <w:pPr>
+        <w:pBdr>
+          <w:bottom w:val="single" w:sz="12" w:space="1" w:color="auto"/>
+        </w:pBdr>
+        <w:tabs>
+          <w:tab w:val="left" w:pos="3194"/>
+        </w:tabs>
+        <w:rPr>
+          <w:lang w:eastAsia="en-IN"/>
+        </w:rPr>
+      </w:pPr>
+      <w:r>
+        <w:rPr>
+          <w:lang w:eastAsia="en-IN"/>
+        </w:rPr>
+        <w:drawing>
+          <wp:inline distT="0" distB="0" distL="0" distR="0" wp14:anchorId="1691D293" wp14:editId="7D98FCB1">
+            <wp:extent cx="4919133" cy="1244600"/>
+            <wp:effectExtent l="0" t="0" r="0" b="0"/>
+            <wp:docPr id="9" name="Picture 9"/>
+            <wp:cNvGraphicFramePr>
+              <a:graphicFrameLocks xmlns:a="http://schemas.openxmlformats.org/drawingml/2006/main" noChangeAspect="1"/>
+            </wp:cNvGraphicFramePr>
+            <a:graphic xmlns:a="http://schemas.openxmlformats.org/drawingml/2006/main">
+              <a:graphicData uri="http://schemas.openxmlformats.org/drawingml/2006/picture">
+                <pic:pic xmlns:pic="http://schemas.openxmlformats.org/drawingml/2006/picture">
+                  <pic:nvPicPr>
+                    <pic:cNvPr id="1" name=""/>
+                    <pic:cNvPicPr/>
+                  </pic:nvPicPr>
+                  <pic:blipFill>
+                    <a:blip r:embed="rId13"/>
+                    <a:stretch>
+                      <a:fillRect/>
+                    </a:stretch>
+                  </pic:blipFill>
+                  <pic:spPr>
+                    <a:xfrm>
+                      <a:off x="0" y="0"/>
+                      <a:ext cx="4922003" cy="1245326"/>
+                    </a:xfrm>
+                    <a:prstGeom prst="rect">
+                      <a:avLst/>
+                    </a:prstGeom>
+                  </pic:spPr>
+                </pic:pic>
+              </a:graphicData>
+            </a:graphic>
+          </wp:inline>
+        </w:drawing>
+      </w:r>
+      <w:r>
+        <w:rPr>
+          <w:lang w:eastAsia="en-IN"/>
+        </w:rPr>
+        <w:t xml:space="preserve"> </w:t>
+      </w:r>
+    </w:p>
+    <w:p>
+      <w:pPr>
+        <w:pStyle w:val="Heading1"/>
+        <w:jc w:val="center"/>
+        <w:rPr>
+          <w:lang w:eastAsia="en-IN"/>
+        </w:rPr>
+      </w:pPr>
+      <w:r>
+        <w:rPr>
+          <w:lang w:eastAsia="en-IN"/>
+        </w:rPr>
+        <w:lastRenderedPageBreak/>
+        <w:t xml:space="preserve">Remove Duplicate Element from </w:t>
+      </w:r>
+      <w:proofErr w:type="gramStart"/>
+      <w:r>
+        <w:rPr>
+          <w:lang w:eastAsia="en-IN"/>
+        </w:rPr>
+        <w:t>In</w:t>
+      </w:r>
+      <w:proofErr w:type="gramEnd"/>
+      <w:r>
+        <w:rPr>
+          <w:lang w:eastAsia="en-IN"/>
+        </w:rPr>
+        <w:t xml:space="preserve"> place Array</w:t>
+      </w:r>
+    </w:p>
+    <w:p>
+      <w:pPr>
+        <w:pStyle w:val="Heading1"/>
+        <w:rPr>
+          <w:lang w:eastAsia="en-IN"/>
+        </w:rPr>
+      </w:pPr>
+      <w:r>
+        <w:rPr>
+          <w:lang w:eastAsia="en-IN"/>
+        </w:rPr>
+        <w:drawing>
+          <wp:inline distT="0" distB="0" distL="0" distR="0" wp14:anchorId="3F1B25FB" wp14:editId="437CA44F">
+            <wp:extent cx="5731510" cy="1402715"/>
+            <wp:effectExtent l="0" t="0" r="2540" b="6985"/>
+            <wp:docPr id="10" name="Picture 10"/>
+            <wp:cNvGraphicFramePr>
+              <a:graphicFrameLocks xmlns:a="http://schemas.openxmlformats.org/drawingml/2006/main" noChangeAspect="1"/>
+            </wp:cNvGraphicFramePr>
+            <a:graphic xmlns:a="http://schemas.openxmlformats.org/drawingml/2006/main">
+              <a:graphicData uri="http://schemas.openxmlformats.org/drawingml/2006/picture">
+                <pic:pic xmlns:pic="http://schemas.openxmlformats.org/drawingml/2006/picture">
+                  <pic:nvPicPr>
+                    <pic:cNvPr id="1" name=""/>
+                    <pic:cNvPicPr/>
+                  </pic:nvPicPr>
+                  <pic:blipFill>
+                    <a:blip r:embed="rId14"/>
+                    <a:stretch>
+                      <a:fillRect/>
+                    </a:stretch>
+                  </pic:blipFill>
+                  <pic:spPr>
+                    <a:xfrm>
+                      <a:off x="0" y="0"/>
+                      <a:ext cx="5731510" cy="1402715"/>
+                    </a:xfrm>
+                    <a:prstGeom prst="rect">
+                      <a:avLst/>
+                    </a:prstGeom>
+                  </pic:spPr>
+                </pic:pic>
+              </a:graphicData>
+            </a:graphic>
+          </wp:inline>
+        </w:drawing>
+      </w:r>
+    </w:p>
+    <w:p>
+      <w:pPr>
+        <w:pStyle w:val="Heading1"/>
+        <w:rPr>
+          <w:lang w:eastAsia="en-IN"/>
+        </w:rPr>
+      </w:pPr>
+    </w:p>
+    <w:p>
+      <w:pPr>
+        <w:rPr>
+          <w:lang w:eastAsia="en-IN"/>
+        </w:rPr>
+      </w:pPr>
+      <w:proofErr w:type="spellStart"/>
+      <w:r>
+        <w:rPr>
+          <w:lang w:eastAsia="en-IN"/>
+        </w:rPr>
+        <w:t>Bruteforce</w:t>
+      </w:r>
+      <w:proofErr w:type="spellEnd"/>
+      <w:r>
+        <w:rPr>
+          <w:lang w:eastAsia="en-IN"/>
+        </w:rPr>
+        <w:t xml:space="preserve"> approach says that </w:t>
+      </w:r>
+      <w:r>
+        <w:rPr>
+          <w:lang w:eastAsia="en-IN"/>
+        </w:rPr>
+        <w:br/>
+        <w:t>if we have an array of element then what we can do is iterate over the element and store unique value into the HASHSET as it contains only distinct element.</w:t>
+      </w:r>
+    </w:p>
+    <w:p>
+      <w:pPr>
+        <w:rPr>
+          <w:lang w:eastAsia="en-IN"/>
+        </w:rPr>
+      </w:pPr>
+    </w:p>
+    <w:p>
+      <w:pPr>
+        <w:rPr>
+          <w:lang w:eastAsia="en-IN"/>
+        </w:rPr>
+      </w:pPr>
+      <w:r>
+        <w:rPr>
+          <w:lang w:eastAsia="en-IN"/>
+        </w:rPr>
+        <w:t xml:space="preserve">Optimal Approach: </w:t>
+      </w:r>
+    </w:p>
+    <w:p>
+      <w:pPr>
+        <w:rPr>
+          <w:lang w:eastAsia="en-IN"/>
+        </w:rPr>
+      </w:pPr>
+      <w:r>
+        <w:rPr>
+          <w:lang w:eastAsia="en-IN"/>
+        </w:rPr>
+        <w:tab/>
+      </w:r>
+      <w:r>
+        <w:rPr>
+          <w:lang w:eastAsia="en-IN"/>
+        </w:rPr>
+        <w:t xml:space="preserve">We will user 2 pointer approach to solve this problem and we will check for the value </w:t>
+      </w:r>
+    </w:p>
+    <w:p>
+      <w:pPr>
+        <w:rPr>
+          <w:lang w:eastAsia="en-IN"/>
+        </w:rPr>
+      </w:pPr>
+      <w:r>
+        <w:rPr>
+          <w:lang w:eastAsia="en-IN"/>
+        </w:rPr>
+        <w:t>Weather if a[</w:t>
+      </w:r>
+      <w:proofErr w:type="spellStart"/>
+      <w:r>
+        <w:rPr>
+          <w:lang w:eastAsia="en-IN"/>
+        </w:rPr>
+        <w:t>i</w:t>
+      </w:r>
+      <w:proofErr w:type="spellEnd"/>
+      <w:proofErr w:type="gramStart"/>
+      <w:r>
+        <w:rPr>
+          <w:lang w:eastAsia="en-IN"/>
+        </w:rPr>
+        <w:t>] !</w:t>
+      </w:r>
+      <w:proofErr w:type="gramEnd"/>
+      <w:r>
+        <w:rPr>
+          <w:lang w:eastAsia="en-IN"/>
+        </w:rPr>
+        <w:t xml:space="preserve">= a[j] then increment the pointer otherwise we will swap </w:t>
+      </w:r>
+    </w:p>
+    <w:p>
+      <w:pPr>
+        <w:rPr>
+          <w:lang w:eastAsia="en-IN"/>
+        </w:rPr>
+      </w:pPr>
+      <w:r>
+        <w:rPr>
+          <w:lang w:eastAsia="en-IN"/>
+        </w:rPr>
+        <w:drawing>
+          <wp:inline distT="0" distB="0" distL="0" distR="0" wp14:anchorId="15E271AE" wp14:editId="38316490">
+            <wp:extent cx="5731510" cy="1358265"/>
+            <wp:effectExtent l="0" t="0" r="2540" b="0"/>
+            <wp:docPr id="11" name="Picture 11"/>
+            <wp:cNvGraphicFramePr>
+              <a:graphicFrameLocks xmlns:a="http://schemas.openxmlformats.org/drawingml/2006/main" noChangeAspect="1"/>
+            </wp:cNvGraphicFramePr>
+            <a:graphic xmlns:a="http://schemas.openxmlformats.org/drawingml/2006/main">
+              <a:graphicData uri="http://schemas.openxmlformats.org/drawingml/2006/picture">
+                <pic:pic xmlns:pic="http://schemas.openxmlformats.org/drawingml/2006/picture">
+                  <pic:nvPicPr>
+                    <pic:cNvPr id="1" name=""/>
+                    <pic:cNvPicPr/>
+                  </pic:nvPicPr>
+                  <pic:blipFill>
+                    <a:blip r:embed="rId15"/>
+                    <a:stretch>
+                      <a:fillRect/>
+                    </a:stretch>
+                  </pic:blipFill>
+                  <pic:spPr>
+                    <a:xfrm>
+                      <a:off x="0" y="0"/>
+                      <a:ext cx="5731510" cy="1358265"/>
+                    </a:xfrm>
+                    <a:prstGeom prst="rect">
+                      <a:avLst/>
+                    </a:prstGeom>
+                  </pic:spPr>
+                </pic:pic>
+              </a:graphicData>
+            </a:graphic>
+          </wp:inline>
+        </w:drawing>
+      </w:r>
+    </w:p>
+    <w:p>
+      <w:pPr>
+        <w:pStyle w:val="Heading1"/>
+        <w:rPr>
+          <w:lang w:eastAsia="en-IN"/>
+        </w:rPr>
+      </w:pPr>
+    </w:p>
+    <w:p>
+      <w:pPr>
+        <w:rPr>
+          <w:lang w:eastAsia="en-IN"/>
+        </w:rPr>
+      </w:pPr>
+      <w:r>
+        <w:rPr>
+          <w:lang w:eastAsia="en-IN"/>
+        </w:rPr>
+        <w:t>Here we will compare the value if we get the same value then without increasing we will change the value;</w:t>
+      </w:r>
+    </w:p>
+    <w:p>
+      <w:pPr>
+        <w:pBdr>
+          <w:bottom w:val="single" w:sz="12" w:space="1" w:color="auto"/>
+        </w:pBdr>
+        <w:rPr>
+          <w:lang w:eastAsia="en-IN"/>
+        </w:rPr>
+      </w:pPr>
+    </w:p>
+    <w:p>
+      <w:pPr>
+        <w:rPr>
+          <w:lang w:eastAsia="en-IN"/>
+        </w:rPr>
+      </w:pPr>
+    </w:p>
+    <w:p>
+      <w:pPr>
+        <w:pStyle w:val="Heading1"/>
+        <w:jc w:val="center"/>
+        <w:rPr>
+          <w:lang w:eastAsia="en-IN"/>
+        </w:rPr>
+      </w:pPr>
+      <w:r>
+        <w:rPr>
+          <w:lang w:eastAsia="en-IN"/>
+        </w:rPr>
+        <w:t xml:space="preserve">Product </w:t>
+      </w:r>
+      <w:proofErr w:type="gramStart"/>
+      <w:r>
+        <w:rPr>
+          <w:lang w:eastAsia="en-IN"/>
+        </w:rPr>
+        <w:t>Of</w:t>
+      </w:r>
+      <w:proofErr w:type="gramEnd"/>
+      <w:r>
+        <w:rPr>
+          <w:lang w:eastAsia="en-IN"/>
+        </w:rPr>
+        <w:t xml:space="preserve"> Array Except itself</w:t>
+      </w:r>
+    </w:p>
+    <w:p>
+      <w:pPr>
+        <w:rPr>
+          <w:rFonts w:asciiTheme="majorHAnsi" w:eastAsiaTheme="majorEastAsia" w:hAnsiTheme="majorHAnsi" w:cstheme="majorBidi"/>
+          <w:color w:val="2E74B5" w:themeColor="accent1" w:themeShade="BF"/>
+          <w:sz w:val="32"/>
+          <w:szCs w:val="32"/>
+          <w:lang w:eastAsia="en-IN"/>
+        </w:rPr>
+      </w:pPr>
+    </w:p>
+    <w:p>
+      <w:pPr>
+        <w:rPr>
+          <w:lang w:eastAsia="en-IN"/>
+        </w:rPr>
+      </w:pPr>
+      <w:r>
+        <w:rPr>
+          <w:lang w:eastAsia="en-IN"/>
+        </w:rPr>
+        <w:drawing>
+          <wp:inline distT="0" distB="0" distL="0" distR="0" wp14:anchorId="57FA79E0" wp14:editId="61CC8490">
+            <wp:extent cx="5100320" cy="909320"/>
+            <wp:effectExtent l="0" t="0" r="5080" b="5080"/>
+            <wp:docPr id="12" name="Picture 12"/>
+            <wp:cNvGraphicFramePr>
+              <a:graphicFrameLocks xmlns:a="http://schemas.openxmlformats.org/drawingml/2006/main" noChangeAspect="1"/>
+            </wp:cNvGraphicFramePr>
+            <a:graphic xmlns:a="http://schemas.openxmlformats.org/drawingml/2006/main">
+              <a:graphicData uri="http://schemas.openxmlformats.org/drawingml/2006/picture">
+                <pic:pic xmlns:pic="http://schemas.openxmlformats.org/drawingml/2006/picture">
+                  <pic:nvPicPr>
+                    <pic:cNvPr id="1" name=""/>
+                    <pic:cNvPicPr/>
+                  </pic:nvPicPr>
+                  <pic:blipFill>
+                    <a:blip r:embed="rId16"/>
+                    <a:stretch>
+                      <a:fillRect/>
+                    </a:stretch>
+                  </pic:blipFill>
+                  <pic:spPr>
+                    <a:xfrm>
+                      <a:off x="0" y="0"/>
+                      <a:ext cx="5100320" cy="909320"/>
+                    </a:xfrm>
+                    <a:prstGeom prst="rect">
+                      <a:avLst/>
+                    </a:prstGeom>
+                  </pic:spPr>
+                </pic:pic>
+              </a:graphicData>
+            </a:graphic>
+          </wp:inline>
+        </w:drawing>
+      </w:r>
+      <w:r>
+        <w:rPr>
+          <w:lang w:eastAsia="en-IN"/>
+        </w:rPr>
+        <w:br/>
+      </w:r>
+    </w:p>
+    <w:p>
+      <w:pPr>
+        <w:rPr>
+          <w:lang w:eastAsia="en-IN"/>
+        </w:rPr>
+      </w:pPr>
+      <w:proofErr w:type="spellStart"/>
+      <w:r>
+        <w:rPr>
+          <w:lang w:eastAsia="en-IN"/>
+        </w:rPr>
+        <w:lastRenderedPageBreak/>
+        <w:t>Appraoch</w:t>
+      </w:r>
+      <w:proofErr w:type="spellEnd"/>
+      <w:r>
+        <w:rPr>
+          <w:lang w:eastAsia="en-IN"/>
+        </w:rPr>
+        <w:t xml:space="preserve"> </w:t>
+      </w:r>
+      <w:proofErr w:type="gramStart"/>
+      <w:r>
+        <w:rPr>
+          <w:lang w:eastAsia="en-IN"/>
+        </w:rPr>
+        <w:t>1 :</w:t>
+      </w:r>
+      <w:proofErr w:type="gramEnd"/>
+      <w:r>
+        <w:rPr>
+          <w:lang w:eastAsia="en-IN"/>
+        </w:rPr>
+        <w:t xml:space="preserve"> </w:t>
+      </w:r>
+      <w:r>
+        <w:rPr>
+          <w:lang w:eastAsia="en-IN"/>
+        </w:rPr>
+        <w:br/>
+      </w:r>
+      <w:r>
+        <w:rPr>
+          <w:lang w:eastAsia="en-IN"/>
+        </w:rPr>
+        <w:tab/>
+        <w:t>we will maintain 2 arrays One for prefix &amp; another one for Suffix :</w:t>
+      </w:r>
+    </w:p>
+    <w:p>
+      <w:pPr>
+        <w:rPr>
+          <w:lang w:eastAsia="en-IN"/>
+        </w:rPr>
+      </w:pPr>
+    </w:p>
+    <w:p>
+      <w:pPr>
+        <w:rPr>
+          <w:lang w:eastAsia="en-IN"/>
+        </w:rPr>
+      </w:pPr>
+    </w:p>
+    <w:p>
+      <w:pPr>
+        <w:rPr>
+          <w:b/>
+          <w:sz w:val="28"/>
+          <w:szCs w:val="28"/>
+        </w:rPr>
+      </w:pPr>
     </w:p>
     <w:p>
       <w:pPr>
@@ -685,6 +3914,195 @@
     </w:sectPr>
   </w:body>
 </w:document>
+</file>
+
+<file path=word/numbering.xml><?xml version="1.0" encoding="utf-8"?>
+<w:numbering xmlns:wpc="http://schemas.microsoft.com/office/word/2010/wordprocessingCanvas" xmlns:cx="http://schemas.microsoft.com/office/drawing/2014/chartex" xmlns:cx1="http://schemas.microsoft.com/office/drawing/2015/9/8/chartex" xmlns:mc="http://schemas.openxmlformats.org/markup-compatibility/2006" xmlns:o="urn:schemas-microsoft-com:office:office" xmlns:r="http://schemas.openxmlformats.org/officeDocument/2006/relationships" xmlns:m="http://schemas.openxmlformats.org/officeDocument/2006/math" xmlns:v="urn:schemas-microsoft-com:vml" xmlns:wp14="http://schemas.microsoft.com/office/word/2010/wordprocessingDrawing" xmlns:wp="http://schemas.openxmlformats.org/drawingml/2006/wordprocessingDrawing" xmlns:w10="urn:schemas-microsoft-com:office:word" xmlns:w="http://schemas.openxmlformats.org/wordprocessingml/2006/main" xmlns:w14="http://schemas.microsoft.com/office/word/2010/wordml" xmlns:w15="http://schemas.microsoft.com/office/word/2012/wordml" xmlns:w16se="http://schemas.microsoft.com/office/word/2015/wordml/symex" xmlns:wpg="http://schemas.microsoft.com/office/word/2010/wordprocessingGroup" xmlns:wpi="http://schemas.microsoft.com/office/word/2010/wordprocessingInk" xmlns:wne="http://schemas.microsoft.com/office/word/2006/wordml" xmlns:wps="http://schemas.microsoft.com/office/word/2010/wordprocessingShape" mc:Ignorable="w14 w15 w16se wp14">
+  <w:abstractNum w:abstractNumId="0" w15:restartNumberingAfterBreak="0">
+    <w:nsid w:val="1B891610"/>
+    <w:multiLevelType w:val="hybridMultilevel"/>
+    <w:tmpl w:val="91A28872"/>
+    <w:lvl w:ilvl="0" w:tplc="4009000F">
+      <w:start w:val="1"/>
+      <w:numFmt w:val="decimal"/>
+      <w:lvlText w:val="%1."/>
+      <w:lvlJc w:val="left"/>
+      <w:pPr>
+        <w:ind w:left="720" w:hanging="360"/>
+      </w:pPr>
+      <w:rPr>
+        <w:rFonts w:hint="default"/>
+      </w:rPr>
+    </w:lvl>
+    <w:lvl w:ilvl="1" w:tplc="40090019" w:tentative="1">
+      <w:start w:val="1"/>
+      <w:numFmt w:val="lowerLetter"/>
+      <w:lvlText w:val="%2."/>
+      <w:lvlJc w:val="left"/>
+      <w:pPr>
+        <w:ind w:left="1440" w:hanging="360"/>
+      </w:pPr>
+    </w:lvl>
+    <w:lvl w:ilvl="2" w:tplc="4009001B" w:tentative="1">
+      <w:start w:val="1"/>
+      <w:numFmt w:val="lowerRoman"/>
+      <w:lvlText w:val="%3."/>
+      <w:lvlJc w:val="right"/>
+      <w:pPr>
+        <w:ind w:left="2160" w:hanging="180"/>
+      </w:pPr>
+    </w:lvl>
+    <w:lvl w:ilvl="3" w:tplc="4009000F" w:tentative="1">
+      <w:start w:val="1"/>
+      <w:numFmt w:val="decimal"/>
+      <w:lvlText w:val="%4."/>
+      <w:lvlJc w:val="left"/>
+      <w:pPr>
+        <w:ind w:left="2880" w:hanging="360"/>
+      </w:pPr>
+    </w:lvl>
+    <w:lvl w:ilvl="4" w:tplc="40090019" w:tentative="1">
+      <w:start w:val="1"/>
+      <w:numFmt w:val="lowerLetter"/>
+      <w:lvlText w:val="%5."/>
+      <w:lvlJc w:val="left"/>
+      <w:pPr>
+        <w:ind w:left="3600" w:hanging="360"/>
+      </w:pPr>
+    </w:lvl>
+    <w:lvl w:ilvl="5" w:tplc="4009001B" w:tentative="1">
+      <w:start w:val="1"/>
+      <w:numFmt w:val="lowerRoman"/>
+      <w:lvlText w:val="%6."/>
+      <w:lvlJc w:val="right"/>
+      <w:pPr>
+        <w:ind w:left="4320" w:hanging="180"/>
+      </w:pPr>
+    </w:lvl>
+    <w:lvl w:ilvl="6" w:tplc="4009000F" w:tentative="1">
+      <w:start w:val="1"/>
+      <w:numFmt w:val="decimal"/>
+      <w:lvlText w:val="%7."/>
+      <w:lvlJc w:val="left"/>
+      <w:pPr>
+        <w:ind w:left="5040" w:hanging="360"/>
+      </w:pPr>
+    </w:lvl>
+    <w:lvl w:ilvl="7" w:tplc="40090019" w:tentative="1">
+      <w:start w:val="1"/>
+      <w:numFmt w:val="lowerLetter"/>
+      <w:lvlText w:val="%8."/>
+      <w:lvlJc w:val="left"/>
+      <w:pPr>
+        <w:ind w:left="5760" w:hanging="360"/>
+      </w:pPr>
+    </w:lvl>
+    <w:lvl w:ilvl="8" w:tplc="4009001B" w:tentative="1">
+      <w:start w:val="1"/>
+      <w:numFmt w:val="lowerRoman"/>
+      <w:lvlText w:val="%9."/>
+      <w:lvlJc w:val="right"/>
+      <w:pPr>
+        <w:ind w:left="6480" w:hanging="180"/>
+      </w:pPr>
+    </w:lvl>
+  </w:abstractNum>
+  <w:abstractNum w:abstractNumId="1" w15:restartNumberingAfterBreak="0">
+    <w:nsid w:val="76894625"/>
+    <w:multiLevelType w:val="hybridMultilevel"/>
+    <w:tmpl w:val="A4864612"/>
+    <w:lvl w:ilvl="0" w:tplc="4009000F">
+      <w:start w:val="1"/>
+      <w:numFmt w:val="decimal"/>
+      <w:lvlText w:val="%1."/>
+      <w:lvlJc w:val="left"/>
+      <w:pPr>
+        <w:ind w:left="720" w:hanging="360"/>
+      </w:pPr>
+      <w:rPr>
+        <w:rFonts w:hint="default"/>
+      </w:rPr>
+    </w:lvl>
+    <w:lvl w:ilvl="1" w:tplc="40090019" w:tentative="1">
+      <w:start w:val="1"/>
+      <w:numFmt w:val="lowerLetter"/>
+      <w:lvlText w:val="%2."/>
+      <w:lvlJc w:val="left"/>
+      <w:pPr>
+        <w:ind w:left="1440" w:hanging="360"/>
+      </w:pPr>
+    </w:lvl>
+    <w:lvl w:ilvl="2" w:tplc="4009001B" w:tentative="1">
+      <w:start w:val="1"/>
+      <w:numFmt w:val="lowerRoman"/>
+      <w:lvlText w:val="%3."/>
+      <w:lvlJc w:val="right"/>
+      <w:pPr>
+        <w:ind w:left="2160" w:hanging="180"/>
+      </w:pPr>
+    </w:lvl>
+    <w:lvl w:ilvl="3" w:tplc="4009000F" w:tentative="1">
+      <w:start w:val="1"/>
+      <w:numFmt w:val="decimal"/>
+      <w:lvlText w:val="%4."/>
+      <w:lvlJc w:val="left"/>
+      <w:pPr>
+        <w:ind w:left="2880" w:hanging="360"/>
+      </w:pPr>
+    </w:lvl>
+    <w:lvl w:ilvl="4" w:tplc="40090019" w:tentative="1">
+      <w:start w:val="1"/>
+      <w:numFmt w:val="lowerLetter"/>
+      <w:lvlText w:val="%5."/>
+      <w:lvlJc w:val="left"/>
+      <w:pPr>
+        <w:ind w:left="3600" w:hanging="360"/>
+      </w:pPr>
+    </w:lvl>
+    <w:lvl w:ilvl="5" w:tplc="4009001B" w:tentative="1">
+      <w:start w:val="1"/>
+      <w:numFmt w:val="lowerRoman"/>
+      <w:lvlText w:val="%6."/>
+      <w:lvlJc w:val="right"/>
+      <w:pPr>
+        <w:ind w:left="4320" w:hanging="180"/>
+      </w:pPr>
+    </w:lvl>
+    <w:lvl w:ilvl="6" w:tplc="4009000F" w:tentative="1">
+      <w:start w:val="1"/>
+      <w:numFmt w:val="decimal"/>
+      <w:lvlText w:val="%7."/>
+      <w:lvlJc w:val="left"/>
+      <w:pPr>
+        <w:ind w:left="5040" w:hanging="360"/>
+      </w:pPr>
+    </w:lvl>
+    <w:lvl w:ilvl="7" w:tplc="40090019" w:tentative="1">
+      <w:start w:val="1"/>
+      <w:numFmt w:val="lowerLetter"/>
+      <w:lvlText w:val="%8."/>
+      <w:lvlJc w:val="left"/>
+      <w:pPr>
+        <w:ind w:left="5760" w:hanging="360"/>
+      </w:pPr>
+    </w:lvl>
+    <w:lvl w:ilvl="8" w:tplc="4009001B" w:tentative="1">
+      <w:start w:val="1"/>
+      <w:numFmt w:val="lowerRoman"/>
+      <w:lvlText w:val="%9."/>
+      <w:lvlJc w:val="right"/>
+      <w:pPr>
+        <w:ind w:left="6480" w:hanging="180"/>
+      </w:pPr>
+    </w:lvl>
+  </w:abstractNum>
+  <w:num w:numId="1">
+    <w:abstractNumId w:val="0"/>
+  </w:num>
+  <w:num w:numId="2">
+    <w:abstractNumId w:val="1"/>
+  </w:num>
+</w:numbering>
 </file>
 
 <file path=word/styles.xml><?xml version="1.0" encoding="utf-8"?>
@@ -1176,6 +4594,78 @@
       <w:szCs w:val="56"/>
     </w:rPr>
   </w:style>
+  <w:style w:type="paragraph" w:styleId="HTMLPreformatted">
+    <w:name w:val="HTML Preformatted"/>
+    <w:basedOn w:val="Normal"/>
+    <w:link w:val="HTMLPreformattedChar"/>
+    <w:uiPriority w:val="99"/>
+    <w:semiHidden/>
+    <w:unhideWhenUsed/>
+    <w:rsid w:val="00071F48"/>
+    <w:pPr>
+      <w:tabs>
+        <w:tab w:val="left" w:pos="916"/>
+        <w:tab w:val="left" w:pos="1832"/>
+        <w:tab w:val="left" w:pos="2748"/>
+        <w:tab w:val="left" w:pos="3664"/>
+        <w:tab w:val="left" w:pos="4580"/>
+        <w:tab w:val="left" w:pos="5496"/>
+        <w:tab w:val="left" w:pos="6412"/>
+        <w:tab w:val="left" w:pos="7328"/>
+        <w:tab w:val="left" w:pos="8244"/>
+        <w:tab w:val="left" w:pos="9160"/>
+        <w:tab w:val="left" w:pos="10076"/>
+        <w:tab w:val="left" w:pos="10992"/>
+        <w:tab w:val="left" w:pos="11908"/>
+        <w:tab w:val="left" w:pos="12824"/>
+        <w:tab w:val="left" w:pos="13740"/>
+        <w:tab w:val="left" w:pos="14656"/>
+      </w:tabs>
+      <w:spacing w:after="0" w:line="240" w:lineRule="auto"/>
+    </w:pPr>
+    <w:rPr>
+      <w:rFonts w:ascii="Courier New" w:eastAsia="Times New Roman" w:hAnsi="Courier New" w:cs="Courier New"/>
+      <w:sz w:val="20"/>
+      <w:szCs w:val="20"/>
+      <w:lang w:eastAsia="en-IN"/>
+    </w:rPr>
+  </w:style>
+  <w:style w:type="character" w:customStyle="1" w:styleId="HTMLPreformattedChar">
+    <w:name w:val="HTML Preformatted Char"/>
+    <w:basedOn w:val="DefaultParagraphFont"/>
+    <w:link w:val="HTMLPreformatted"/>
+    <w:uiPriority w:val="99"/>
+    <w:semiHidden/>
+    <w:rsid w:val="00071F48"/>
+    <w:rPr>
+      <w:rFonts w:ascii="Courier New" w:eastAsia="Times New Roman" w:hAnsi="Courier New" w:cs="Courier New"/>
+      <w:sz w:val="20"/>
+      <w:szCs w:val="20"/>
+      <w:lang w:eastAsia="en-IN"/>
+    </w:rPr>
+  </w:style>
+  <w:style w:type="character" w:styleId="Strong">
+    <w:name w:val="Strong"/>
+    <w:basedOn w:val="DefaultParagraphFont"/>
+    <w:uiPriority w:val="22"/>
+    <w:qFormat/>
+    <w:rsid w:val="00071F48"/>
+    <w:rPr>
+      <w:b/>
+      <w:bCs/>
+    </w:rPr>
+  </w:style>
+  <w:style w:type="paragraph" w:styleId="ListParagraph">
+    <w:name w:val="List Paragraph"/>
+    <w:basedOn w:val="Normal"/>
+    <w:uiPriority w:val="34"/>
+    <w:qFormat/>
+    <w:rsid w:val="00E00842"/>
+    <w:pPr>
+      <w:ind w:left="720"/>
+      <w:contextualSpacing/>
+    </w:pPr>
+  </w:style>
 </w:styles>
 </file>
 
@@ -1438,4 +4928,16 @@
     </a:ext>
   </a:extLst>
 </a:theme>
+</file>
+
+<file path=customXml/item1.xml><?xml version="1.0" encoding="utf-8"?>
+<b:Sources xmlns:b="http://schemas.openxmlformats.org/officeDocument/2006/bibliography" xmlns="http://schemas.openxmlformats.org/officeDocument/2006/bibliography" SelectedStyle="\APASixthEditionOfficeOnline.xsl" StyleName="APA" Version="6"/>
+</file>
+
+<file path=customXml/itemProps1.xml><?xml version="1.0" encoding="utf-8"?>
+<ds:datastoreItem xmlns:ds="http://schemas.openxmlformats.org/officeDocument/2006/customXml" ds:itemID="{5C1E4CCB-3225-4419-A694-D8DE3CB47A06}">
+  <ds:schemaRefs>
+    <ds:schemaRef ds:uri="http://schemas.openxmlformats.org/officeDocument/2006/bibliography"/>
+  </ds:schemaRefs>
+</ds:datastoreItem>
 </file>
</xml_diff>